<commit_message>
finalisation du pv de livraison + modification des dossiers exploitation et conception technique + ajout des sauvegardes structure et data de le base de données
</commit_message>
<xml_diff>
--- a/Projet OC Pizza - Dossier d_exploitation.docx
+++ b/Projet OC Pizza - Dossier d_exploitation.docx
@@ -358,7 +358,7 @@
         <w:rPr>
           <w:noProof/>
         </w:rPr>
-        <w:instrText xml:space="preserve"> PAGEREF _Toc70436889 \h </w:instrText>
+        <w:instrText xml:space="preserve"> PAGEREF _Toc70583153 \h </w:instrText>
       </w:r>
       <w:r>
         <w:rPr>
@@ -420,7 +420,7 @@
         <w:rPr>
           <w:noProof/>
         </w:rPr>
-        <w:instrText xml:space="preserve"> PAGEREF _Toc70436890 \h </w:instrText>
+        <w:instrText xml:space="preserve"> PAGEREF _Toc70583154 \h </w:instrText>
       </w:r>
       <w:r>
         <w:rPr>
@@ -481,7 +481,7 @@
         <w:rPr>
           <w:noProof/>
         </w:rPr>
-        <w:instrText xml:space="preserve"> PAGEREF _Toc70436891 \h </w:instrText>
+        <w:instrText xml:space="preserve"> PAGEREF _Toc70583155 \h </w:instrText>
       </w:r>
       <w:r>
         <w:rPr>
@@ -542,7 +542,7 @@
         <w:rPr>
           <w:noProof/>
         </w:rPr>
-        <w:instrText xml:space="preserve"> PAGEREF _Toc70436892 \h </w:instrText>
+        <w:instrText xml:space="preserve"> PAGEREF _Toc70583156 \h </w:instrText>
       </w:r>
       <w:r>
         <w:rPr>
@@ -604,7 +604,7 @@
         <w:rPr>
           <w:noProof/>
         </w:rPr>
-        <w:instrText xml:space="preserve"> PAGEREF _Toc70436893 \h </w:instrText>
+        <w:instrText xml:space="preserve"> PAGEREF _Toc70583157 \h </w:instrText>
       </w:r>
       <w:r>
         <w:rPr>
@@ -665,7 +665,7 @@
         <w:rPr>
           <w:noProof/>
         </w:rPr>
-        <w:instrText xml:space="preserve"> PAGEREF _Toc70436894 \h </w:instrText>
+        <w:instrText xml:space="preserve"> PAGEREF _Toc70583158 \h </w:instrText>
       </w:r>
       <w:r>
         <w:rPr>
@@ -728,7 +728,7 @@
         <w:rPr>
           <w:noProof/>
         </w:rPr>
-        <w:instrText xml:space="preserve"> PAGEREF _Toc70436895 \h </w:instrText>
+        <w:instrText xml:space="preserve"> PAGEREF _Toc70583159 \h </w:instrText>
       </w:r>
       <w:r>
         <w:rPr>
@@ -790,7 +790,7 @@
         <w:rPr>
           <w:noProof/>
         </w:rPr>
-        <w:instrText xml:space="preserve"> PAGEREF _Toc70436896 \h </w:instrText>
+        <w:instrText xml:space="preserve"> PAGEREF _Toc70583160 \h </w:instrText>
       </w:r>
       <w:r>
         <w:rPr>
@@ -853,7 +853,7 @@
         <w:rPr>
           <w:noProof/>
         </w:rPr>
-        <w:instrText xml:space="preserve"> PAGEREF _Toc70436897 \h </w:instrText>
+        <w:instrText xml:space="preserve"> PAGEREF _Toc70583161 \h </w:instrText>
       </w:r>
       <w:r>
         <w:rPr>
@@ -915,7 +915,7 @@
         <w:rPr>
           <w:noProof/>
         </w:rPr>
-        <w:instrText xml:space="preserve"> PAGEREF _Toc70436898 \h </w:instrText>
+        <w:instrText xml:space="preserve"> PAGEREF _Toc70583162 \h </w:instrText>
       </w:r>
       <w:r>
         <w:rPr>
@@ -978,7 +978,7 @@
         <w:rPr>
           <w:noProof/>
         </w:rPr>
-        <w:instrText xml:space="preserve"> PAGEREF _Toc70436899 \h </w:instrText>
+        <w:instrText xml:space="preserve"> PAGEREF _Toc70583163 \h </w:instrText>
       </w:r>
       <w:r>
         <w:rPr>
@@ -1041,7 +1041,7 @@
         <w:rPr>
           <w:noProof/>
         </w:rPr>
-        <w:instrText xml:space="preserve"> PAGEREF _Toc70436900 \h </w:instrText>
+        <w:instrText xml:space="preserve"> PAGEREF _Toc70583164 \h </w:instrText>
       </w:r>
       <w:r>
         <w:rPr>
@@ -1102,7 +1102,7 @@
         <w:rPr>
           <w:noProof/>
         </w:rPr>
-        <w:instrText xml:space="preserve"> PAGEREF _Toc70436901 \h </w:instrText>
+        <w:instrText xml:space="preserve"> PAGEREF _Toc70583165 \h </w:instrText>
       </w:r>
       <w:r>
         <w:rPr>
@@ -1163,7 +1163,7 @@
         <w:rPr>
           <w:noProof/>
         </w:rPr>
-        <w:instrText xml:space="preserve"> PAGEREF _Toc70436902 \h </w:instrText>
+        <w:instrText xml:space="preserve"> PAGEREF _Toc70583166 \h </w:instrText>
       </w:r>
       <w:r>
         <w:rPr>
@@ -1225,7 +1225,7 @@
         <w:rPr>
           <w:noProof/>
         </w:rPr>
-        <w:instrText xml:space="preserve"> PAGEREF _Toc70436903 \h </w:instrText>
+        <w:instrText xml:space="preserve"> PAGEREF _Toc70583167 \h </w:instrText>
       </w:r>
       <w:r>
         <w:rPr>
@@ -1286,7 +1286,7 @@
         <w:rPr>
           <w:noProof/>
         </w:rPr>
-        <w:instrText xml:space="preserve"> PAGEREF _Toc70436904 \h </w:instrText>
+        <w:instrText xml:space="preserve"> PAGEREF _Toc70583168 \h </w:instrText>
       </w:r>
       <w:r>
         <w:rPr>
@@ -1349,7 +1349,7 @@
         <w:rPr>
           <w:noProof/>
         </w:rPr>
-        <w:instrText xml:space="preserve"> PAGEREF _Toc70436905 \h </w:instrText>
+        <w:instrText xml:space="preserve"> PAGEREF _Toc70583169 \h </w:instrText>
       </w:r>
       <w:r>
         <w:rPr>
@@ -1412,7 +1412,7 @@
         <w:rPr>
           <w:noProof/>
         </w:rPr>
-        <w:instrText xml:space="preserve"> PAGEREF _Toc70436906 \h </w:instrText>
+        <w:instrText xml:space="preserve"> PAGEREF _Toc70583170 \h </w:instrText>
       </w:r>
       <w:r>
         <w:rPr>
@@ -1474,7 +1474,7 @@
         <w:rPr>
           <w:noProof/>
         </w:rPr>
-        <w:instrText xml:space="preserve"> PAGEREF _Toc70436907 \h </w:instrText>
+        <w:instrText xml:space="preserve"> PAGEREF _Toc70583171 \h </w:instrText>
       </w:r>
       <w:r>
         <w:rPr>
@@ -1536,7 +1536,7 @@
         <w:rPr>
           <w:noProof/>
         </w:rPr>
-        <w:instrText xml:space="preserve"> PAGEREF _Toc70436908 \h </w:instrText>
+        <w:instrText xml:space="preserve"> PAGEREF _Toc70583172 \h </w:instrText>
       </w:r>
       <w:r>
         <w:rPr>
@@ -1598,7 +1598,7 @@
         <w:rPr>
           <w:noProof/>
         </w:rPr>
-        <w:instrText xml:space="preserve"> PAGEREF _Toc70436909 \h </w:instrText>
+        <w:instrText xml:space="preserve"> PAGEREF _Toc70583173 \h </w:instrText>
       </w:r>
       <w:r>
         <w:rPr>
@@ -1661,7 +1661,7 @@
         <w:rPr>
           <w:noProof/>
         </w:rPr>
-        <w:instrText xml:space="preserve"> PAGEREF _Toc70436910 \h </w:instrText>
+        <w:instrText xml:space="preserve"> PAGEREF _Toc70583174 \h </w:instrText>
       </w:r>
       <w:r>
         <w:rPr>
@@ -1724,7 +1724,7 @@
         <w:rPr>
           <w:noProof/>
         </w:rPr>
-        <w:instrText xml:space="preserve"> PAGEREF _Toc70436911 \h </w:instrText>
+        <w:instrText xml:space="preserve"> PAGEREF _Toc70583175 \h </w:instrText>
       </w:r>
       <w:r>
         <w:rPr>
@@ -1786,7 +1786,7 @@
         <w:rPr>
           <w:noProof/>
         </w:rPr>
-        <w:instrText xml:space="preserve"> PAGEREF _Toc70436912 \h </w:instrText>
+        <w:instrText xml:space="preserve"> PAGEREF _Toc70583176 \h </w:instrText>
       </w:r>
       <w:r>
         <w:rPr>
@@ -1848,7 +1848,7 @@
         <w:rPr>
           <w:noProof/>
         </w:rPr>
-        <w:instrText xml:space="preserve"> PAGEREF _Toc70436913 \h </w:instrText>
+        <w:instrText xml:space="preserve"> PAGEREF _Toc70583177 \h </w:instrText>
       </w:r>
       <w:r>
         <w:rPr>
@@ -1911,7 +1911,7 @@
         <w:rPr>
           <w:noProof/>
         </w:rPr>
-        <w:instrText xml:space="preserve"> PAGEREF _Toc70436914 \h </w:instrText>
+        <w:instrText xml:space="preserve"> PAGEREF _Toc70583178 \h </w:instrText>
       </w:r>
       <w:r>
         <w:rPr>
@@ -1956,7 +1956,7 @@
           <w:noProof/>
           <w:lang w:val="fr-FR"/>
         </w:rPr>
-        <w:t>4.1.6 - JPA / Hibernate / JDBC</w:t>
+        <w:t>4.1.6 - Spring</w:t>
       </w:r>
       <w:r>
         <w:rPr>
@@ -1974,7 +1974,7 @@
         <w:rPr>
           <w:noProof/>
         </w:rPr>
-        <w:instrText xml:space="preserve"> PAGEREF _Toc70436915 \h </w:instrText>
+        <w:instrText xml:space="preserve"> PAGEREF _Toc70583179 \h </w:instrText>
       </w:r>
       <w:r>
         <w:rPr>
@@ -2019,7 +2019,7 @@
           <w:noProof/>
           <w:lang w:val="fr-FR"/>
         </w:rPr>
-        <w:t>4.1.7 - Ressources</w:t>
+        <w:t>4.1.7 - Thymeleaf</w:t>
       </w:r>
       <w:r>
         <w:rPr>
@@ -2037,7 +2037,7 @@
         <w:rPr>
           <w:noProof/>
         </w:rPr>
-        <w:instrText xml:space="preserve"> PAGEREF _Toc70436916 \h </w:instrText>
+        <w:instrText xml:space="preserve"> PAGEREF _Toc70583180 \h </w:instrText>
       </w:r>
       <w:r>
         <w:rPr>
@@ -2082,7 +2082,7 @@
           <w:noProof/>
           <w:lang w:val="fr-FR"/>
         </w:rPr>
-        <w:t>4.1.8 - Vérifications</w:t>
+        <w:t>4.1.8 - Lombok</w:t>
       </w:r>
       <w:r>
         <w:rPr>
@@ -2100,7 +2100,7 @@
         <w:rPr>
           <w:noProof/>
         </w:rPr>
-        <w:instrText xml:space="preserve"> PAGEREF _Toc70436917 \h </w:instrText>
+        <w:instrText xml:space="preserve"> PAGEREF _Toc70583181 \h </w:instrText>
       </w:r>
       <w:r>
         <w:rPr>
@@ -2117,68 +2117,7 @@
         <w:rPr>
           <w:noProof/>
         </w:rPr>
-        <w:t>15</w:t>
-      </w:r>
-      <w:r>
-        <w:rPr>
-          <w:noProof/>
-        </w:rPr>
-        <w:fldChar w:fldCharType="end"/>
-      </w:r>
-    </w:p>
-    <w:p>
-      <w:pPr>
-        <w:pStyle w:val="TM2"/>
-        <w:rPr>
-          <w:rFonts w:ascii="Calibri" w:eastAsia="Times New Roman" w:hAnsi="Calibri" w:cs="Times New Roman"/>
-          <w:noProof/>
-          <w:kern w:val="0"/>
-          <w:szCs w:val="22"/>
-          <w:lang w:val="fr-FR" w:eastAsia="fr-FR" w:bidi="ar-SA"/>
-        </w:rPr>
-      </w:pPr>
-      <w:r>
-        <w:rPr>
-          <w:rFonts w:ascii="Times New Roman" w:hAnsi="Times New Roman" w:cs="Times New Roman"/>
-          <w:noProof/>
-          <w:lang w:val="fr-FR"/>
-        </w:rPr>
-        <w:t>4.2 - Déploiement des Batchs</w:t>
-      </w:r>
-      <w:r>
-        <w:rPr>
-          <w:noProof/>
-        </w:rPr>
-        <w:tab/>
-      </w:r>
-      <w:r>
-        <w:rPr>
-          <w:noProof/>
-        </w:rPr>
-        <w:fldChar w:fldCharType="begin"/>
-      </w:r>
-      <w:r>
-        <w:rPr>
-          <w:noProof/>
-        </w:rPr>
-        <w:instrText xml:space="preserve"> PAGEREF _Toc70436918 \h </w:instrText>
-      </w:r>
-      <w:r>
-        <w:rPr>
-          <w:noProof/>
-        </w:rPr>
-      </w:r>
-      <w:r>
-        <w:rPr>
-          <w:noProof/>
-        </w:rPr>
-        <w:fldChar w:fldCharType="separate"/>
-      </w:r>
-      <w:r>
-        <w:rPr>
-          <w:noProof/>
-        </w:rPr>
-        <w:t>15</w:t>
+        <w:t>14</w:t>
       </w:r>
       <w:r>
         <w:rPr>
@@ -2206,7 +2145,7 @@
           <w:noProof/>
           <w:lang w:val="fr-FR"/>
         </w:rPr>
-        <w:t>4.2.1 - Artefacts</w:t>
+        <w:t>4.1.9 - JPA / Hibernate / JDBC</w:t>
       </w:r>
       <w:r>
         <w:rPr>
@@ -2224,7 +2163,7 @@
         <w:rPr>
           <w:noProof/>
         </w:rPr>
-        <w:instrText xml:space="preserve"> PAGEREF _Toc70436919 \h </w:instrText>
+        <w:instrText xml:space="preserve"> PAGEREF _Toc70583182 \h </w:instrText>
       </w:r>
       <w:r>
         <w:rPr>
@@ -2241,7 +2180,7 @@
         <w:rPr>
           <w:noProof/>
         </w:rPr>
-        <w:t>15</w:t>
+        <w:t>14</w:t>
       </w:r>
       <w:r>
         <w:rPr>
@@ -2269,7 +2208,7 @@
           <w:noProof/>
           <w:lang w:val="fr-FR"/>
         </w:rPr>
-        <w:t>4.2.2 - Configuration</w:t>
+        <w:t>4.1.10 - Ressources</w:t>
       </w:r>
       <w:r>
         <w:rPr>
@@ -2287,7 +2226,7 @@
         <w:rPr>
           <w:noProof/>
         </w:rPr>
-        <w:instrText xml:space="preserve"> PAGEREF _Toc70436920 \h </w:instrText>
+        <w:instrText xml:space="preserve"> PAGEREF _Toc70583183 \h </w:instrText>
       </w:r>
       <w:r>
         <w:rPr>
@@ -2304,7 +2243,7 @@
         <w:rPr>
           <w:noProof/>
         </w:rPr>
-        <w:t>15</w:t>
+        <w:t>14</w:t>
       </w:r>
       <w:r>
         <w:rPr>
@@ -2315,9 +2254,10 @@
     </w:p>
     <w:p>
       <w:pPr>
-        <w:pStyle w:val="TM4"/>
+        <w:pStyle w:val="TM3"/>
         <w:rPr>
           <w:rFonts w:ascii="Calibri" w:eastAsia="Times New Roman" w:hAnsi="Calibri" w:cs="Times New Roman"/>
+          <w:i w:val="0"/>
           <w:noProof/>
           <w:kern w:val="0"/>
           <w:sz w:val="22"/>
@@ -2331,7 +2271,7 @@
           <w:noProof/>
           <w:lang w:val="fr-FR"/>
         </w:rPr>
-        <w:t>4.2.2.1 - Fichier Log4j2.xml :</w:t>
+        <w:t>4.1.11 - Vérifications</w:t>
       </w:r>
       <w:r>
         <w:rPr>
@@ -2349,7 +2289,7 @@
         <w:rPr>
           <w:noProof/>
         </w:rPr>
-        <w:instrText xml:space="preserve"> PAGEREF _Toc70436921 \h </w:instrText>
+        <w:instrText xml:space="preserve"> PAGEREF _Toc70583184 \h </w:instrText>
       </w:r>
       <w:r>
         <w:rPr>
@@ -2377,9 +2317,71 @@
     </w:p>
     <w:p>
       <w:pPr>
-        <w:pStyle w:val="TM4"/>
+        <w:pStyle w:val="TM2"/>
         <w:rPr>
           <w:rFonts w:ascii="Calibri" w:eastAsia="Times New Roman" w:hAnsi="Calibri" w:cs="Times New Roman"/>
+          <w:noProof/>
+          <w:kern w:val="0"/>
+          <w:szCs w:val="22"/>
+          <w:lang w:val="fr-FR" w:eastAsia="fr-FR" w:bidi="ar-SA"/>
+        </w:rPr>
+      </w:pPr>
+      <w:r>
+        <w:rPr>
+          <w:rFonts w:ascii="Times New Roman" w:hAnsi="Times New Roman" w:cs="Times New Roman"/>
+          <w:noProof/>
+          <w:lang w:val="fr-FR"/>
+        </w:rPr>
+        <w:t>4.2 - Déploiement des Batchs</w:t>
+      </w:r>
+      <w:r>
+        <w:rPr>
+          <w:noProof/>
+        </w:rPr>
+        <w:tab/>
+      </w:r>
+      <w:r>
+        <w:rPr>
+          <w:noProof/>
+        </w:rPr>
+        <w:fldChar w:fldCharType="begin"/>
+      </w:r>
+      <w:r>
+        <w:rPr>
+          <w:noProof/>
+        </w:rPr>
+        <w:instrText xml:space="preserve"> PAGEREF _Toc70583185 \h </w:instrText>
+      </w:r>
+      <w:r>
+        <w:rPr>
+          <w:noProof/>
+        </w:rPr>
+      </w:r>
+      <w:r>
+        <w:rPr>
+          <w:noProof/>
+        </w:rPr>
+        <w:fldChar w:fldCharType="separate"/>
+      </w:r>
+      <w:r>
+        <w:rPr>
+          <w:noProof/>
+        </w:rPr>
+        <w:t>15</w:t>
+      </w:r>
+      <w:r>
+        <w:rPr>
+          <w:noProof/>
+        </w:rPr>
+        <w:fldChar w:fldCharType="end"/>
+      </w:r>
+    </w:p>
+    <w:p>
+      <w:pPr>
+        <w:pStyle w:val="TM3"/>
+        <w:rPr>
+          <w:rFonts w:ascii="Calibri" w:eastAsia="Times New Roman" w:hAnsi="Calibri" w:cs="Times New Roman"/>
+          <w:i w:val="0"/>
           <w:noProof/>
           <w:kern w:val="0"/>
           <w:sz w:val="22"/>
@@ -2393,7 +2395,7 @@
           <w:noProof/>
           <w:lang w:val="fr-FR"/>
         </w:rPr>
-        <w:t>4.2.2.2 - Fichier application.properties :</w:t>
+        <w:t>4.2.1 - Artefacts</w:t>
       </w:r>
       <w:r>
         <w:rPr>
@@ -2411,7 +2413,7 @@
         <w:rPr>
           <w:noProof/>
         </w:rPr>
-        <w:instrText xml:space="preserve"> PAGEREF _Toc70436922 \h </w:instrText>
+        <w:instrText xml:space="preserve"> PAGEREF _Toc70583186 \h </w:instrText>
       </w:r>
       <w:r>
         <w:rPr>
@@ -2456,7 +2458,7 @@
           <w:noProof/>
           <w:lang w:val="fr-FR"/>
         </w:rPr>
-        <w:t>4.2.3 - Envoi des mails</w:t>
+        <w:t>4.2.2 - Configuration</w:t>
       </w:r>
       <w:r>
         <w:rPr>
@@ -2474,7 +2476,131 @@
         <w:rPr>
           <w:noProof/>
         </w:rPr>
-        <w:instrText xml:space="preserve"> PAGEREF _Toc70436923 \h </w:instrText>
+        <w:instrText xml:space="preserve"> PAGEREF _Toc70583187 \h </w:instrText>
+      </w:r>
+      <w:r>
+        <w:rPr>
+          <w:noProof/>
+        </w:rPr>
+      </w:r>
+      <w:r>
+        <w:rPr>
+          <w:noProof/>
+        </w:rPr>
+        <w:fldChar w:fldCharType="separate"/>
+      </w:r>
+      <w:r>
+        <w:rPr>
+          <w:noProof/>
+        </w:rPr>
+        <w:t>16</w:t>
+      </w:r>
+      <w:r>
+        <w:rPr>
+          <w:noProof/>
+        </w:rPr>
+        <w:fldChar w:fldCharType="end"/>
+      </w:r>
+    </w:p>
+    <w:p>
+      <w:pPr>
+        <w:pStyle w:val="TM4"/>
+        <w:rPr>
+          <w:rFonts w:ascii="Calibri" w:eastAsia="Times New Roman" w:hAnsi="Calibri" w:cs="Times New Roman"/>
+          <w:noProof/>
+          <w:kern w:val="0"/>
+          <w:sz w:val="22"/>
+          <w:szCs w:val="22"/>
+          <w:lang w:val="fr-FR" w:eastAsia="fr-FR" w:bidi="ar-SA"/>
+        </w:rPr>
+      </w:pPr>
+      <w:r>
+        <w:rPr>
+          <w:rFonts w:ascii="Times New Roman" w:hAnsi="Times New Roman" w:cs="Times New Roman"/>
+          <w:noProof/>
+          <w:lang w:val="fr-FR"/>
+        </w:rPr>
+        <w:t>4.2.2.1 - Fichier Log4j2.xml :</w:t>
+      </w:r>
+      <w:r>
+        <w:rPr>
+          <w:noProof/>
+        </w:rPr>
+        <w:tab/>
+      </w:r>
+      <w:r>
+        <w:rPr>
+          <w:noProof/>
+        </w:rPr>
+        <w:fldChar w:fldCharType="begin"/>
+      </w:r>
+      <w:r>
+        <w:rPr>
+          <w:noProof/>
+        </w:rPr>
+        <w:instrText xml:space="preserve"> PAGEREF _Toc70583188 \h </w:instrText>
+      </w:r>
+      <w:r>
+        <w:rPr>
+          <w:noProof/>
+        </w:rPr>
+      </w:r>
+      <w:r>
+        <w:rPr>
+          <w:noProof/>
+        </w:rPr>
+        <w:fldChar w:fldCharType="separate"/>
+      </w:r>
+      <w:r>
+        <w:rPr>
+          <w:noProof/>
+        </w:rPr>
+        <w:t>16</w:t>
+      </w:r>
+      <w:r>
+        <w:rPr>
+          <w:noProof/>
+        </w:rPr>
+        <w:fldChar w:fldCharType="end"/>
+      </w:r>
+    </w:p>
+    <w:p>
+      <w:pPr>
+        <w:pStyle w:val="TM4"/>
+        <w:rPr>
+          <w:rFonts w:ascii="Calibri" w:eastAsia="Times New Roman" w:hAnsi="Calibri" w:cs="Times New Roman"/>
+          <w:noProof/>
+          <w:kern w:val="0"/>
+          <w:sz w:val="22"/>
+          <w:szCs w:val="22"/>
+          <w:lang w:val="fr-FR" w:eastAsia="fr-FR" w:bidi="ar-SA"/>
+        </w:rPr>
+      </w:pPr>
+      <w:r>
+        <w:rPr>
+          <w:rFonts w:ascii="Times New Roman" w:hAnsi="Times New Roman" w:cs="Times New Roman"/>
+          <w:noProof/>
+          <w:lang w:val="fr-FR"/>
+        </w:rPr>
+        <w:t>4.2.2.2 - Fichier application.properties :</w:t>
+      </w:r>
+      <w:r>
+        <w:rPr>
+          <w:noProof/>
+        </w:rPr>
+        <w:tab/>
+      </w:r>
+      <w:r>
+        <w:rPr>
+          <w:noProof/>
+        </w:rPr>
+        <w:fldChar w:fldCharType="begin"/>
+      </w:r>
+      <w:r>
+        <w:rPr>
+          <w:noProof/>
+        </w:rPr>
+        <w:instrText xml:space="preserve"> PAGEREF _Toc70583189 \h </w:instrText>
       </w:r>
       <w:r>
         <w:rPr>
@@ -2519,7 +2645,7 @@
           <w:noProof/>
           <w:lang w:val="fr-FR"/>
         </w:rPr>
-        <w:t>4.2.4 - Ressources</w:t>
+        <w:t>4.2.3 - Envoi des mails</w:t>
       </w:r>
       <w:r>
         <w:rPr>
@@ -2537,7 +2663,7 @@
         <w:rPr>
           <w:noProof/>
         </w:rPr>
-        <w:instrText xml:space="preserve"> PAGEREF _Toc70436924 \h </w:instrText>
+        <w:instrText xml:space="preserve"> PAGEREF _Toc70583190 \h </w:instrText>
       </w:r>
       <w:r>
         <w:rPr>
@@ -2554,7 +2680,7 @@
         <w:rPr>
           <w:noProof/>
         </w:rPr>
-        <w:t>16</w:t>
+        <w:t>17</w:t>
       </w:r>
       <w:r>
         <w:rPr>
@@ -2582,6 +2708,69 @@
           <w:noProof/>
           <w:lang w:val="fr-FR"/>
         </w:rPr>
+        <w:t>4.2.4 - Ressources</w:t>
+      </w:r>
+      <w:r>
+        <w:rPr>
+          <w:noProof/>
+        </w:rPr>
+        <w:tab/>
+      </w:r>
+      <w:r>
+        <w:rPr>
+          <w:noProof/>
+        </w:rPr>
+        <w:fldChar w:fldCharType="begin"/>
+      </w:r>
+      <w:r>
+        <w:rPr>
+          <w:noProof/>
+        </w:rPr>
+        <w:instrText xml:space="preserve"> PAGEREF _Toc70583191 \h </w:instrText>
+      </w:r>
+      <w:r>
+        <w:rPr>
+          <w:noProof/>
+        </w:rPr>
+      </w:r>
+      <w:r>
+        <w:rPr>
+          <w:noProof/>
+        </w:rPr>
+        <w:fldChar w:fldCharType="separate"/>
+      </w:r>
+      <w:r>
+        <w:rPr>
+          <w:noProof/>
+        </w:rPr>
+        <w:t>17</w:t>
+      </w:r>
+      <w:r>
+        <w:rPr>
+          <w:noProof/>
+        </w:rPr>
+        <w:fldChar w:fldCharType="end"/>
+      </w:r>
+    </w:p>
+    <w:p>
+      <w:pPr>
+        <w:pStyle w:val="TM3"/>
+        <w:rPr>
+          <w:rFonts w:ascii="Calibri" w:eastAsia="Times New Roman" w:hAnsi="Calibri" w:cs="Times New Roman"/>
+          <w:i w:val="0"/>
+          <w:noProof/>
+          <w:kern w:val="0"/>
+          <w:sz w:val="22"/>
+          <w:szCs w:val="22"/>
+          <w:lang w:val="fr-FR" w:eastAsia="fr-FR" w:bidi="ar-SA"/>
+        </w:rPr>
+      </w:pPr>
+      <w:r>
+        <w:rPr>
+          <w:rFonts w:ascii="Times New Roman" w:hAnsi="Times New Roman" w:cs="Times New Roman"/>
+          <w:noProof/>
+          <w:lang w:val="fr-FR"/>
+        </w:rPr>
         <w:t>4.2.5 - Vérifications</w:t>
       </w:r>
       <w:r>
@@ -2600,7 +2789,7 @@
         <w:rPr>
           <w:noProof/>
         </w:rPr>
-        <w:instrText xml:space="preserve"> PAGEREF _Toc70436925 \h </w:instrText>
+        <w:instrText xml:space="preserve"> PAGEREF _Toc70583192 \h </w:instrText>
       </w:r>
       <w:r>
         <w:rPr>
@@ -2617,7 +2806,7 @@
         <w:rPr>
           <w:noProof/>
         </w:rPr>
-        <w:t>17</w:t>
+        <w:t>18</w:t>
       </w:r>
       <w:r>
         <w:rPr>
@@ -2644,6 +2833,7 @@
           <w:noProof/>
           <w:lang w:val="fr-FR"/>
         </w:rPr>
+        <w:lastRenderedPageBreak/>
         <w:t>5 - Procédure de démarrage / arrêt</w:t>
       </w:r>
       <w:r>
@@ -2662,7 +2852,7 @@
         <w:rPr>
           <w:noProof/>
         </w:rPr>
-        <w:instrText xml:space="preserve"> PAGEREF _Toc70436926 \h </w:instrText>
+        <w:instrText xml:space="preserve"> PAGEREF _Toc70583193 \h </w:instrText>
       </w:r>
       <w:r>
         <w:rPr>
@@ -2679,7 +2869,7 @@
         <w:rPr>
           <w:noProof/>
         </w:rPr>
-        <w:t>18</w:t>
+        <w:t>19</w:t>
       </w:r>
       <w:r>
         <w:rPr>
@@ -2723,7 +2913,7 @@
         <w:rPr>
           <w:noProof/>
         </w:rPr>
-        <w:instrText xml:space="preserve"> PAGEREF _Toc70436927 \h </w:instrText>
+        <w:instrText xml:space="preserve"> PAGEREF _Toc70583194 \h </w:instrText>
       </w:r>
       <w:r>
         <w:rPr>
@@ -2740,7 +2930,7 @@
         <w:rPr>
           <w:noProof/>
         </w:rPr>
-        <w:t>18</w:t>
+        <w:t>19</w:t>
       </w:r>
       <w:r>
         <w:rPr>
@@ -2784,7 +2974,7 @@
         <w:rPr>
           <w:noProof/>
         </w:rPr>
-        <w:instrText xml:space="preserve"> PAGEREF _Toc70436928 \h </w:instrText>
+        <w:instrText xml:space="preserve"> PAGEREF _Toc70583195 \h </w:instrText>
       </w:r>
       <w:r>
         <w:rPr>
@@ -2801,7 +2991,7 @@
         <w:rPr>
           <w:noProof/>
         </w:rPr>
-        <w:t>18</w:t>
+        <w:t>19</w:t>
       </w:r>
       <w:r>
         <w:rPr>
@@ -2827,7 +3017,6 @@
           <w:noProof/>
           <w:lang w:val="fr-FR"/>
         </w:rPr>
-        <w:lastRenderedPageBreak/>
         <w:t>5.3 - Application web</w:t>
       </w:r>
       <w:r>
@@ -2846,7 +3035,7 @@
         <w:rPr>
           <w:noProof/>
         </w:rPr>
-        <w:instrText xml:space="preserve"> PAGEREF _Toc70436929 \h </w:instrText>
+        <w:instrText xml:space="preserve"> PAGEREF _Toc70583196 \h </w:instrText>
       </w:r>
       <w:r>
         <w:rPr>
@@ -2863,7 +3052,7 @@
         <w:rPr>
           <w:noProof/>
         </w:rPr>
-        <w:t>19</w:t>
+        <w:t>20</w:t>
       </w:r>
       <w:r>
         <w:rPr>
@@ -2908,7 +3097,7 @@
         <w:rPr>
           <w:noProof/>
         </w:rPr>
-        <w:instrText xml:space="preserve"> PAGEREF _Toc70436930 \h </w:instrText>
+        <w:instrText xml:space="preserve"> PAGEREF _Toc70583197 \h </w:instrText>
       </w:r>
       <w:r>
         <w:rPr>
@@ -2925,7 +3114,7 @@
         <w:rPr>
           <w:noProof/>
         </w:rPr>
-        <w:t>20</w:t>
+        <w:t>21</w:t>
       </w:r>
       <w:r>
         <w:rPr>
@@ -2969,7 +3158,7 @@
         <w:rPr>
           <w:noProof/>
         </w:rPr>
-        <w:instrText xml:space="preserve"> PAGEREF _Toc70436931 \h </w:instrText>
+        <w:instrText xml:space="preserve"> PAGEREF _Toc70583198 \h </w:instrText>
       </w:r>
       <w:r>
         <w:rPr>
@@ -2986,7 +3175,7 @@
         <w:rPr>
           <w:noProof/>
         </w:rPr>
-        <w:t>20</w:t>
+        <w:t>21</w:t>
       </w:r>
       <w:r>
         <w:rPr>
@@ -3030,7 +3219,7 @@
         <w:rPr>
           <w:noProof/>
         </w:rPr>
-        <w:instrText xml:space="preserve"> PAGEREF _Toc70436932 \h </w:instrText>
+        <w:instrText xml:space="preserve"> PAGEREF _Toc70583199 \h </w:instrText>
       </w:r>
       <w:r>
         <w:rPr>
@@ -3047,7 +3236,7 @@
         <w:rPr>
           <w:noProof/>
         </w:rPr>
-        <w:t>20</w:t>
+        <w:t>21</w:t>
       </w:r>
       <w:r>
         <w:rPr>
@@ -3091,7 +3280,7 @@
         <w:rPr>
           <w:noProof/>
         </w:rPr>
-        <w:instrText xml:space="preserve"> PAGEREF _Toc70436933 \h </w:instrText>
+        <w:instrText xml:space="preserve"> PAGEREF _Toc70583200 \h </w:instrText>
       </w:r>
       <w:r>
         <w:rPr>
@@ -3108,7 +3297,7 @@
         <w:rPr>
           <w:noProof/>
         </w:rPr>
-        <w:t>20</w:t>
+        <w:t>21</w:t>
       </w:r>
       <w:r>
         <w:rPr>
@@ -3153,7 +3342,7 @@
         <w:rPr>
           <w:noProof/>
         </w:rPr>
-        <w:instrText xml:space="preserve"> PAGEREF _Toc70436934 \h </w:instrText>
+        <w:instrText xml:space="preserve"> PAGEREF _Toc70583201 \h </w:instrText>
       </w:r>
       <w:r>
         <w:rPr>
@@ -3170,7 +3359,7 @@
         <w:rPr>
           <w:noProof/>
         </w:rPr>
-        <w:t>21</w:t>
+        <w:t>22</w:t>
       </w:r>
       <w:r>
         <w:rPr>
@@ -3214,7 +3403,7 @@
         <w:rPr>
           <w:noProof/>
         </w:rPr>
-        <w:instrText xml:space="preserve"> PAGEREF _Toc70436935 \h </w:instrText>
+        <w:instrText xml:space="preserve"> PAGEREF _Toc70583202 \h </w:instrText>
       </w:r>
       <w:r>
         <w:rPr>
@@ -3231,7 +3420,7 @@
         <w:rPr>
           <w:noProof/>
         </w:rPr>
-        <w:t>21</w:t>
+        <w:t>22</w:t>
       </w:r>
       <w:r>
         <w:rPr>
@@ -3276,7 +3465,7 @@
         <w:rPr>
           <w:noProof/>
         </w:rPr>
-        <w:instrText xml:space="preserve"> PAGEREF _Toc70436936 \h </w:instrText>
+        <w:instrText xml:space="preserve"> PAGEREF _Toc70583203 \h </w:instrText>
       </w:r>
       <w:r>
         <w:rPr>
@@ -3293,7 +3482,7 @@
         <w:rPr>
           <w:noProof/>
         </w:rPr>
-        <w:t>22</w:t>
+        <w:t>23</w:t>
       </w:r>
       <w:r>
         <w:rPr>
@@ -3337,7 +3526,7 @@
         <w:rPr>
           <w:noProof/>
         </w:rPr>
-        <w:instrText xml:space="preserve"> PAGEREF _Toc70436937 \h </w:instrText>
+        <w:instrText xml:space="preserve"> PAGEREF _Toc70583204 \h </w:instrText>
       </w:r>
       <w:r>
         <w:rPr>
@@ -3354,7 +3543,7 @@
         <w:rPr>
           <w:noProof/>
         </w:rPr>
-        <w:t>22</w:t>
+        <w:t>23</w:t>
       </w:r>
       <w:r>
         <w:rPr>
@@ -3398,7 +3587,7 @@
         <w:rPr>
           <w:noProof/>
         </w:rPr>
-        <w:instrText xml:space="preserve"> PAGEREF _Toc70436938 \h </w:instrText>
+        <w:instrText xml:space="preserve"> PAGEREF _Toc70583205 \h </w:instrText>
       </w:r>
       <w:r>
         <w:rPr>
@@ -3415,7 +3604,7 @@
         <w:rPr>
           <w:noProof/>
         </w:rPr>
-        <w:t>22</w:t>
+        <w:t>23</w:t>
       </w:r>
       <w:r>
         <w:rPr>
@@ -3460,7 +3649,7 @@
         <w:rPr>
           <w:noProof/>
         </w:rPr>
-        <w:instrText xml:space="preserve"> PAGEREF _Toc70436939 \h </w:instrText>
+        <w:instrText xml:space="preserve"> PAGEREF _Toc70583206 \h </w:instrText>
       </w:r>
       <w:r>
         <w:rPr>
@@ -3477,7 +3666,7 @@
         <w:rPr>
           <w:noProof/>
         </w:rPr>
-        <w:t>24</w:t>
+        <w:t>25</w:t>
       </w:r>
       <w:r>
         <w:rPr>
@@ -3542,7 +3731,7 @@
           <w:lang w:val="fr-FR"/>
         </w:rPr>
       </w:pPr>
-      <w:bookmarkStart w:id="0" w:name="_Toc70436889"/>
+      <w:bookmarkStart w:id="0" w:name="_Toc70583153"/>
       <w:r>
         <w:rPr>
           <w:rFonts w:ascii="Times New Roman" w:hAnsi="Times New Roman" w:cs="Times New Roman"/>
@@ -3861,7 +4050,7 @@
           <w:lang w:val="fr-FR"/>
         </w:rPr>
       </w:pPr>
-      <w:bookmarkStart w:id="1" w:name="_Toc70436890"/>
+      <w:bookmarkStart w:id="1" w:name="_Toc70583154"/>
       <w:r>
         <w:rPr>
           <w:rFonts w:ascii="Times New Roman" w:hAnsi="Times New Roman" w:cs="Times New Roman"/>
@@ -3883,7 +4072,7 @@
           <w:lang w:val="fr-FR"/>
         </w:rPr>
       </w:pPr>
-      <w:bookmarkStart w:id="2" w:name="_Toc70436891"/>
+      <w:bookmarkStart w:id="2" w:name="_Toc70583155"/>
       <w:r>
         <w:rPr>
           <w:rFonts w:ascii="Times New Roman" w:hAnsi="Times New Roman" w:cs="Times New Roman"/>
@@ -4011,7 +4200,7 @@
           <w:lang w:val="fr-FR"/>
         </w:rPr>
       </w:pPr>
-      <w:bookmarkStart w:id="3" w:name="_Toc70436892"/>
+      <w:bookmarkStart w:id="3" w:name="_Toc70583156"/>
       <w:r>
         <w:rPr>
           <w:rFonts w:ascii="Times New Roman" w:hAnsi="Times New Roman" w:cs="Times New Roman"/>
@@ -4311,7 +4500,8 @@
           <w:lang w:val="fr-FR"/>
         </w:rPr>
       </w:pPr>
-      <w:bookmarkStart w:id="6" w:name="_Toc70436893"/>
+      <w:bookmarkStart w:id="6" w:name="_Toc70583157"/>
+      <w:proofErr w:type="spellStart"/>
       <w:r>
         <w:rPr>
           <w:rFonts w:ascii="Times New Roman" w:hAnsi="Times New Roman" w:cs="Times New Roman"/>
@@ -4323,6 +4513,7 @@
         <w:t>Pré-requis</w:t>
       </w:r>
       <w:bookmarkEnd w:id="6"/>
+      <w:proofErr w:type="spellEnd"/>
     </w:p>
     <w:p>
       <w:pPr>
@@ -4333,7 +4524,7 @@
           <w:lang w:val="fr-FR"/>
         </w:rPr>
       </w:pPr>
-      <w:bookmarkStart w:id="7" w:name="_Toc70436894"/>
+      <w:bookmarkStart w:id="7" w:name="_Toc70583158"/>
       <w:r>
         <w:rPr>
           <w:rFonts w:ascii="Times New Roman" w:hAnsi="Times New Roman" w:cs="Times New Roman"/>
@@ -4354,7 +4545,7 @@
           <w:lang w:val="fr-FR"/>
         </w:rPr>
       </w:pPr>
-      <w:bookmarkStart w:id="8" w:name="_Toc70436895"/>
+      <w:bookmarkStart w:id="8" w:name="_Toc70583159"/>
       <w:r>
         <w:rPr>
           <w:rFonts w:ascii="Times New Roman" w:hAnsi="Times New Roman" w:cs="Times New Roman"/>
@@ -4399,13 +4590,23 @@
         </w:rPr>
         <w:t xml:space="preserve"> base de données </w:t>
       </w:r>
-      <w:r>
-        <w:rPr>
-          <w:rFonts w:ascii="Times New Roman" w:hAnsi="Times New Roman" w:cs="Times New Roman"/>
-          <w:szCs w:val="22"/>
-          <w:lang w:val="fr-FR"/>
-        </w:rPr>
-        <w:t xml:space="preserve">Postgresql </w:t>
+      <w:proofErr w:type="spellStart"/>
+      <w:r>
+        <w:rPr>
+          <w:rFonts w:ascii="Times New Roman" w:hAnsi="Times New Roman" w:cs="Times New Roman"/>
+          <w:szCs w:val="22"/>
+          <w:lang w:val="fr-FR"/>
+        </w:rPr>
+        <w:t>Postgresql</w:t>
+      </w:r>
+      <w:proofErr w:type="spellEnd"/>
+      <w:r>
+        <w:rPr>
+          <w:rFonts w:ascii="Times New Roman" w:hAnsi="Times New Roman" w:cs="Times New Roman"/>
+          <w:szCs w:val="22"/>
+          <w:lang w:val="fr-FR"/>
+        </w:rPr>
+        <w:t xml:space="preserve"> </w:t>
       </w:r>
       <w:r>
         <w:rPr>
@@ -4434,7 +4635,7 @@
           <w:lang w:val="fr-FR"/>
         </w:rPr>
       </w:pPr>
-      <w:bookmarkStart w:id="9" w:name="_Toc70436896"/>
+      <w:bookmarkStart w:id="9" w:name="_Toc70583160"/>
       <w:r>
         <w:rPr>
           <w:rFonts w:ascii="Times New Roman" w:hAnsi="Times New Roman" w:cs="Times New Roman"/>
@@ -4455,13 +4656,23 @@
           <w:lang w:val="fr-FR"/>
         </w:rPr>
       </w:pPr>
-      <w:r>
-        <w:rPr>
-          <w:rFonts w:ascii="Times New Roman" w:hAnsi="Times New Roman" w:cs="Times New Roman"/>
-          <w:szCs w:val="22"/>
-          <w:lang w:val="fr-FR"/>
-        </w:rPr>
-        <w:t>Postgresql : Version 12.2-2</w:t>
+      <w:proofErr w:type="spellStart"/>
+      <w:r>
+        <w:rPr>
+          <w:rFonts w:ascii="Times New Roman" w:hAnsi="Times New Roman" w:cs="Times New Roman"/>
+          <w:szCs w:val="22"/>
+          <w:lang w:val="fr-FR"/>
+        </w:rPr>
+        <w:t>Postgresql</w:t>
+      </w:r>
+      <w:proofErr w:type="spellEnd"/>
+      <w:r>
+        <w:rPr>
+          <w:rFonts w:ascii="Times New Roman" w:hAnsi="Times New Roman" w:cs="Times New Roman"/>
+          <w:szCs w:val="22"/>
+          <w:lang w:val="fr-FR"/>
+        </w:rPr>
+        <w:t> : Version 12.2-2</w:t>
       </w:r>
     </w:p>
     <w:p>
@@ -4474,7 +4685,7 @@
           <w:lang w:val="fr-FR"/>
         </w:rPr>
       </w:pPr>
-      <w:bookmarkStart w:id="10" w:name="_Toc70436897"/>
+      <w:bookmarkStart w:id="10" w:name="_Toc70583161"/>
       <w:r>
         <w:rPr>
           <w:rFonts w:ascii="Times New Roman" w:hAnsi="Times New Roman" w:cs="Times New Roman"/>
@@ -4546,7 +4757,7 @@
           <w:lang w:val="fr-FR"/>
         </w:rPr>
       </w:pPr>
-      <w:bookmarkStart w:id="11" w:name="_Toc70436898"/>
+      <w:bookmarkStart w:id="11" w:name="_Toc70583162"/>
       <w:r>
         <w:rPr>
           <w:rFonts w:ascii="Times New Roman" w:hAnsi="Times New Roman" w:cs="Times New Roman"/>
@@ -4586,7 +4797,7 @@
           <w:lang w:val="fr-FR"/>
         </w:rPr>
       </w:pPr>
-      <w:bookmarkStart w:id="12" w:name="_Toc70436899"/>
+      <w:bookmarkStart w:id="12" w:name="_Toc70583163"/>
       <w:r>
         <w:rPr>
           <w:rFonts w:ascii="Times New Roman" w:hAnsi="Times New Roman" w:cs="Times New Roman"/>
@@ -4613,7 +4824,25 @@
           <w:szCs w:val="22"/>
           <w:lang w:val="fr-FR"/>
         </w:rPr>
-        <w:t>Serveur physique Tomcat 9.0.33 hébergeant le système des Batchs.</w:t>
+        <w:t xml:space="preserve">Serveur physique Tomcat 9.0.33 hébergeant le système des </w:t>
+      </w:r>
+      <w:proofErr w:type="spellStart"/>
+      <w:r>
+        <w:rPr>
+          <w:rFonts w:ascii="Times New Roman" w:hAnsi="Times New Roman" w:cs="Times New Roman"/>
+          <w:szCs w:val="22"/>
+          <w:lang w:val="fr-FR"/>
+        </w:rPr>
+        <w:t>Batchs</w:t>
+      </w:r>
+      <w:proofErr w:type="spellEnd"/>
+      <w:r>
+        <w:rPr>
+          <w:rFonts w:ascii="Times New Roman" w:hAnsi="Times New Roman" w:cs="Times New Roman"/>
+          <w:szCs w:val="22"/>
+          <w:lang w:val="fr-FR"/>
+        </w:rPr>
+        <w:t>.</w:t>
       </w:r>
     </w:p>
     <w:p>
@@ -4626,7 +4855,7 @@
           <w:lang w:val="fr-FR"/>
         </w:rPr>
       </w:pPr>
-      <w:bookmarkStart w:id="13" w:name="_Toc70436900"/>
+      <w:bookmarkStart w:id="13" w:name="_Toc70583164"/>
       <w:r>
         <w:rPr>
           <w:rFonts w:ascii="Times New Roman" w:hAnsi="Times New Roman" w:cs="Times New Roman"/>
@@ -4665,7 +4894,7 @@
           <w:lang w:val="fr-FR"/>
         </w:rPr>
       </w:pPr>
-      <w:bookmarkStart w:id="14" w:name="_Toc70436901"/>
+      <w:bookmarkStart w:id="14" w:name="_Toc70583165"/>
       <w:r>
         <w:rPr>
           <w:rFonts w:ascii="Times New Roman" w:hAnsi="Times New Roman" w:cs="Times New Roman"/>
@@ -4821,7 +5050,25 @@
           <w:szCs w:val="22"/>
           <w:lang w:val="fr-FR"/>
         </w:rPr>
-        <w:t> : PgAdmin Version 4.19</w:t>
+        <w:t xml:space="preserve"> : </w:t>
+      </w:r>
+      <w:proofErr w:type="spellStart"/>
+      <w:r>
+        <w:rPr>
+          <w:rFonts w:ascii="Times New Roman" w:hAnsi="Times New Roman" w:cs="Times New Roman"/>
+          <w:szCs w:val="22"/>
+          <w:lang w:val="fr-FR"/>
+        </w:rPr>
+        <w:t>PgAdmin</w:t>
+      </w:r>
+      <w:proofErr w:type="spellEnd"/>
+      <w:r>
+        <w:rPr>
+          <w:rFonts w:ascii="Times New Roman" w:hAnsi="Times New Roman" w:cs="Times New Roman"/>
+          <w:szCs w:val="22"/>
+          <w:lang w:val="fr-FR"/>
+        </w:rPr>
+        <w:t> Version 4.19</w:t>
       </w:r>
     </w:p>
     <w:p>
@@ -4844,7 +5091,8 @@
           <w:lang w:val="fr-FR"/>
         </w:rPr>
       </w:pPr>
-      <w:bookmarkStart w:id="15" w:name="_Toc70436902"/>
+      <w:bookmarkStart w:id="15" w:name="_Toc70583166"/>
+      <w:proofErr w:type="spellStart"/>
       <w:r>
         <w:rPr>
           <w:rFonts w:ascii="Times New Roman" w:hAnsi="Times New Roman" w:cs="Times New Roman"/>
@@ -4854,6 +5102,7 @@
         <w:t>Web-services</w:t>
       </w:r>
       <w:bookmarkEnd w:id="15"/>
+      <w:proofErr w:type="spellEnd"/>
     </w:p>
     <w:p>
       <w:pPr>
@@ -4886,6 +5135,7 @@
           <w:lang w:val="fr-FR"/>
         </w:rPr>
       </w:pPr>
+      <w:proofErr w:type="spellStart"/>
       <w:r>
         <w:rPr>
           <w:rFonts w:ascii="Times New Roman" w:hAnsi="Times New Roman" w:cs="Times New Roman"/>
@@ -4894,7 +5144,18 @@
           <w:szCs w:val="22"/>
           <w:lang w:val="fr-FR"/>
         </w:rPr>
-        <w:t>Microservice Interface</w:t>
+        <w:t>Microservice</w:t>
+      </w:r>
+      <w:proofErr w:type="spellEnd"/>
+      <w:r>
+        <w:rPr>
+          <w:rFonts w:ascii="Times New Roman" w:hAnsi="Times New Roman" w:cs="Times New Roman"/>
+          <w:b/>
+          <w:bCs/>
+          <w:szCs w:val="22"/>
+          <w:lang w:val="fr-FR"/>
+        </w:rPr>
+        <w:t xml:space="preserve"> Interface</w:t>
       </w:r>
       <w:r>
         <w:rPr>
@@ -4918,6 +5179,7 @@
           <w:lang w:val="fr-FR"/>
         </w:rPr>
       </w:pPr>
+      <w:proofErr w:type="spellStart"/>
       <w:r>
         <w:rPr>
           <w:rFonts w:ascii="Times New Roman" w:hAnsi="Times New Roman" w:cs="Times New Roman"/>
@@ -4926,7 +5188,18 @@
           <w:szCs w:val="22"/>
           <w:lang w:val="fr-FR"/>
         </w:rPr>
-        <w:t>Microservice Authentification :</w:t>
+        <w:t>Microservice</w:t>
+      </w:r>
+      <w:proofErr w:type="spellEnd"/>
+      <w:r>
+        <w:rPr>
+          <w:rFonts w:ascii="Times New Roman" w:hAnsi="Times New Roman" w:cs="Times New Roman"/>
+          <w:b/>
+          <w:bCs/>
+          <w:szCs w:val="22"/>
+          <w:lang w:val="fr-FR"/>
+        </w:rPr>
+        <w:t xml:space="preserve"> Authentification :</w:t>
       </w:r>
       <w:r>
         <w:rPr>
@@ -4950,6 +5223,7 @@
           <w:lang w:val="fr-FR"/>
         </w:rPr>
       </w:pPr>
+      <w:proofErr w:type="spellStart"/>
       <w:r>
         <w:rPr>
           <w:rFonts w:ascii="Times New Roman" w:hAnsi="Times New Roman" w:cs="Times New Roman"/>
@@ -4958,7 +5232,18 @@
           <w:szCs w:val="22"/>
           <w:lang w:val="fr-FR"/>
         </w:rPr>
-        <w:t>Microservice Gestion Utilisateur</w:t>
+        <w:t>Microservice</w:t>
+      </w:r>
+      <w:proofErr w:type="spellEnd"/>
+      <w:r>
+        <w:rPr>
+          <w:rFonts w:ascii="Times New Roman" w:hAnsi="Times New Roman" w:cs="Times New Roman"/>
+          <w:b/>
+          <w:bCs/>
+          <w:szCs w:val="22"/>
+          <w:lang w:val="fr-FR"/>
+        </w:rPr>
+        <w:t xml:space="preserve"> Gestion Utilisateur</w:t>
       </w:r>
       <w:r>
         <w:rPr>
@@ -5000,6 +5285,7 @@
           <w:lang w:val="fr-FR"/>
         </w:rPr>
       </w:pPr>
+      <w:proofErr w:type="spellStart"/>
       <w:r>
         <w:rPr>
           <w:rFonts w:ascii="Times New Roman" w:hAnsi="Times New Roman" w:cs="Times New Roman"/>
@@ -5008,7 +5294,18 @@
           <w:szCs w:val="22"/>
           <w:lang w:val="fr-FR"/>
         </w:rPr>
-        <w:t xml:space="preserve">Microservice Gestion Commande : </w:t>
+        <w:t>Microservice</w:t>
+      </w:r>
+      <w:proofErr w:type="spellEnd"/>
+      <w:r>
+        <w:rPr>
+          <w:rFonts w:ascii="Times New Roman" w:hAnsi="Times New Roman" w:cs="Times New Roman"/>
+          <w:b/>
+          <w:bCs/>
+          <w:szCs w:val="22"/>
+          <w:lang w:val="fr-FR"/>
+        </w:rPr>
+        <w:t xml:space="preserve"> Gestion Commande : </w:t>
       </w:r>
       <w:r>
         <w:rPr>
@@ -5032,6 +5329,7 @@
           <w:lang w:val="fr-FR"/>
         </w:rPr>
       </w:pPr>
+      <w:proofErr w:type="spellStart"/>
       <w:r>
         <w:rPr>
           <w:rFonts w:ascii="Times New Roman" w:hAnsi="Times New Roman" w:cs="Times New Roman"/>
@@ -5041,7 +5339,18 @@
           <w:lang w:val="fr-FR"/>
         </w:rPr>
         <w:lastRenderedPageBreak/>
-        <w:t xml:space="preserve">Microservice Gestion Produit : </w:t>
+        <w:t>Microservice</w:t>
+      </w:r>
+      <w:proofErr w:type="spellEnd"/>
+      <w:r>
+        <w:rPr>
+          <w:rFonts w:ascii="Times New Roman" w:hAnsi="Times New Roman" w:cs="Times New Roman"/>
+          <w:b/>
+          <w:bCs/>
+          <w:szCs w:val="22"/>
+          <w:lang w:val="fr-FR"/>
+        </w:rPr>
+        <w:t xml:space="preserve"> Gestion Produit : </w:t>
       </w:r>
       <w:r>
         <w:rPr>
@@ -5065,6 +5374,7 @@
           <w:lang w:val="fr-FR"/>
         </w:rPr>
       </w:pPr>
+      <w:proofErr w:type="spellStart"/>
       <w:r>
         <w:rPr>
           <w:rFonts w:ascii="Times New Roman" w:hAnsi="Times New Roman" w:cs="Times New Roman"/>
@@ -5073,7 +5383,18 @@
           <w:szCs w:val="22"/>
           <w:lang w:val="fr-FR"/>
         </w:rPr>
-        <w:t>Microservice Gestion Batch :</w:t>
+        <w:t>Microservice</w:t>
+      </w:r>
+      <w:proofErr w:type="spellEnd"/>
+      <w:r>
+        <w:rPr>
+          <w:rFonts w:ascii="Times New Roman" w:hAnsi="Times New Roman" w:cs="Times New Roman"/>
+          <w:b/>
+          <w:bCs/>
+          <w:szCs w:val="22"/>
+          <w:lang w:val="fr-FR"/>
+        </w:rPr>
+        <w:t xml:space="preserve"> Gestion Batch :</w:t>
       </w:r>
       <w:r>
         <w:rPr>
@@ -5107,7 +5428,7 @@
           <w:lang w:val="fr-FR"/>
         </w:rPr>
       </w:pPr>
-      <w:bookmarkStart w:id="16" w:name="_Toc70436903"/>
+      <w:bookmarkStart w:id="16" w:name="_Toc70583167"/>
       <w:r>
         <w:rPr>
           <w:rFonts w:ascii="Times New Roman" w:hAnsi="Times New Roman" w:cs="Times New Roman"/>
@@ -5129,7 +5450,7 @@
           <w:lang w:val="fr-FR"/>
         </w:rPr>
       </w:pPr>
-      <w:bookmarkStart w:id="17" w:name="_Toc70436904"/>
+      <w:bookmarkStart w:id="17" w:name="_Toc70583168"/>
       <w:r>
         <w:rPr>
           <w:rFonts w:ascii="Times New Roman" w:hAnsi="Times New Roman" w:cs="Times New Roman"/>
@@ -5158,7 +5479,7 @@
           <w:lang w:val="fr-FR"/>
         </w:rPr>
       </w:pPr>
-      <w:bookmarkStart w:id="18" w:name="_Toc70436905"/>
+      <w:bookmarkStart w:id="18" w:name="_Toc70583169"/>
       <w:r>
         <w:rPr>
           <w:rFonts w:ascii="Times New Roman" w:hAnsi="Times New Roman" w:cs="Times New Roman"/>
@@ -5209,8 +5530,18 @@
           <w:szCs w:val="22"/>
           <w:lang w:val="fr-FR"/>
         </w:rPr>
-        <w:t xml:space="preserve"> fichier OCPizza_application.war</w:t>
-      </w:r>
+        <w:t xml:space="preserve"> fichier </w:t>
+      </w:r>
+      <w:proofErr w:type="spellStart"/>
+      <w:r>
+        <w:rPr>
+          <w:rFonts w:ascii="Times New Roman" w:hAnsi="Times New Roman" w:cs="Times New Roman"/>
+          <w:szCs w:val="22"/>
+          <w:lang w:val="fr-FR"/>
+        </w:rPr>
+        <w:t>OCPizza_application.war</w:t>
+      </w:r>
+      <w:proofErr w:type="spellEnd"/>
       <w:r>
         <w:rPr>
           <w:rFonts w:ascii="Times New Roman" w:hAnsi="Times New Roman" w:cs="Times New Roman"/>
@@ -5225,7 +5556,25 @@
           <w:szCs w:val="22"/>
           <w:lang w:val="fr-FR"/>
         </w:rPr>
-        <w:t xml:space="preserve">e serveur tomcat </w:t>
+        <w:t xml:space="preserve">e serveur </w:t>
+      </w:r>
+      <w:proofErr w:type="spellStart"/>
+      <w:r>
+        <w:rPr>
+          <w:rFonts w:ascii="Times New Roman" w:hAnsi="Times New Roman" w:cs="Times New Roman"/>
+          <w:szCs w:val="22"/>
+          <w:lang w:val="fr-FR"/>
+        </w:rPr>
+        <w:t>tomcat</w:t>
+      </w:r>
+      <w:proofErr w:type="spellEnd"/>
+      <w:r>
+        <w:rPr>
+          <w:rFonts w:ascii="Times New Roman" w:hAnsi="Times New Roman" w:cs="Times New Roman"/>
+          <w:szCs w:val="22"/>
+          <w:lang w:val="fr-FR"/>
+        </w:rPr>
+        <w:t xml:space="preserve"> </w:t>
       </w:r>
       <w:r>
         <w:rPr>
@@ -5257,8 +5606,18 @@
           <w:szCs w:val="22"/>
           <w:lang w:val="fr-FR"/>
         </w:rPr>
-        <w:t xml:space="preserve"> war</w:t>
-      </w:r>
+        <w:t xml:space="preserve"> </w:t>
+      </w:r>
+      <w:proofErr w:type="spellStart"/>
+      <w:r>
+        <w:rPr>
+          <w:rFonts w:ascii="Times New Roman" w:hAnsi="Times New Roman" w:cs="Times New Roman"/>
+          <w:szCs w:val="22"/>
+          <w:lang w:val="fr-FR"/>
+        </w:rPr>
+        <w:t>war</w:t>
+      </w:r>
+      <w:proofErr w:type="spellEnd"/>
       <w:r>
         <w:rPr>
           <w:rFonts w:ascii="Times New Roman" w:hAnsi="Times New Roman" w:cs="Times New Roman"/>
@@ -5315,6 +5674,7 @@
         </w:rPr>
         <w:t xml:space="preserve"> et son </w:t>
       </w:r>
+      <w:proofErr w:type="spellStart"/>
       <w:r>
         <w:rPr>
           <w:rFonts w:ascii="Times New Roman" w:hAnsi="Times New Roman" w:cs="Times New Roman"/>
@@ -5329,7 +5689,16 @@
           <w:szCs w:val="22"/>
           <w:lang w:val="fr-FR"/>
         </w:rPr>
-        <w:t>ur per</w:t>
+        <w:t>ur</w:t>
+      </w:r>
+      <w:proofErr w:type="spellEnd"/>
+      <w:r>
+        <w:rPr>
+          <w:rFonts w:ascii="Times New Roman" w:hAnsi="Times New Roman" w:cs="Times New Roman"/>
+          <w:szCs w:val="22"/>
+          <w:lang w:val="fr-FR"/>
+        </w:rPr>
+        <w:t xml:space="preserve"> per</w:t>
       </w:r>
       <w:r>
         <w:rPr>
@@ -5465,7 +5834,25 @@
           <w:szCs w:val="22"/>
           <w:lang w:val="fr-FR"/>
         </w:rPr>
-        <w:t>à tomcat.</w:t>
+        <w:t xml:space="preserve">à </w:t>
+      </w:r>
+      <w:proofErr w:type="spellStart"/>
+      <w:r>
+        <w:rPr>
+          <w:rFonts w:ascii="Times New Roman" w:hAnsi="Times New Roman" w:cs="Times New Roman"/>
+          <w:szCs w:val="22"/>
+          <w:lang w:val="fr-FR"/>
+        </w:rPr>
+        <w:t>tomcat</w:t>
+      </w:r>
+      <w:proofErr w:type="spellEnd"/>
+      <w:r>
+        <w:rPr>
+          <w:rFonts w:ascii="Times New Roman" w:hAnsi="Times New Roman" w:cs="Times New Roman"/>
+          <w:szCs w:val="22"/>
+          <w:lang w:val="fr-FR"/>
+        </w:rPr>
+        <w:t>.</w:t>
       </w:r>
     </w:p>
     <w:p>
@@ -5478,7 +5865,7 @@
           <w:lang w:val="fr-FR"/>
         </w:rPr>
       </w:pPr>
-      <w:bookmarkStart w:id="19" w:name="_Toc70436906"/>
+      <w:bookmarkStart w:id="19" w:name="_Toc70583170"/>
       <w:r>
         <w:rPr>
           <w:rFonts w:ascii="Times New Roman" w:hAnsi="Times New Roman" w:cs="Times New Roman"/>
@@ -5500,7 +5887,7 @@
           <w:lang w:val="fr-FR"/>
         </w:rPr>
       </w:pPr>
-      <w:bookmarkStart w:id="20" w:name="_Toc70436907"/>
+      <w:bookmarkStart w:id="20" w:name="_Toc70583171"/>
       <w:r>
         <w:rPr>
           <w:rFonts w:ascii="Times New Roman" w:hAnsi="Times New Roman" w:cs="Times New Roman"/>
@@ -5671,8 +6058,9 @@
           <w:szCs w:val="22"/>
           <w:lang w:val="fr-FR" w:eastAsia="fr-FR" w:bidi="ar-SA"/>
         </w:rPr>
-        <w:t>est C:\Program Files\Java\jdk</w:t>
-      </w:r>
+        <w:t>est C:\Program Files\Java\</w:t>
+      </w:r>
+      <w:proofErr w:type="spellStart"/>
       <w:r>
         <w:rPr>
           <w:rFonts w:ascii="Times New Roman" w:eastAsia="Times New Roman" w:hAnsi="Times New Roman" w:cs="Times New Roman"/>
@@ -5680,8 +6068,9 @@
           <w:szCs w:val="22"/>
           <w:lang w:val="fr-FR" w:eastAsia="fr-FR" w:bidi="ar-SA"/>
         </w:rPr>
-        <w:t xml:space="preserve"> </w:t>
-      </w:r>
+        <w:t>jdk</w:t>
+      </w:r>
+      <w:proofErr w:type="spellEnd"/>
       <w:r>
         <w:rPr>
           <w:rFonts w:ascii="Times New Roman" w:eastAsia="Times New Roman" w:hAnsi="Times New Roman" w:cs="Times New Roman"/>
@@ -5689,6 +6078,15 @@
           <w:szCs w:val="22"/>
           <w:lang w:val="fr-FR" w:eastAsia="fr-FR" w:bidi="ar-SA"/>
         </w:rPr>
+        <w:t xml:space="preserve"> </w:t>
+      </w:r>
+      <w:r>
+        <w:rPr>
+          <w:rFonts w:ascii="Times New Roman" w:eastAsia="Times New Roman" w:hAnsi="Times New Roman" w:cs="Times New Roman"/>
+          <w:kern w:val="0"/>
+          <w:szCs w:val="22"/>
+          <w:lang w:val="fr-FR" w:eastAsia="fr-FR" w:bidi="ar-SA"/>
+        </w:rPr>
         <w:t>&lt;numéro de version&gt;.</w:t>
       </w:r>
     </w:p>
@@ -6061,7 +6459,7 @@
           <w:lang w:val="fr-FR"/>
         </w:rPr>
       </w:pPr>
-      <w:bookmarkStart w:id="21" w:name="_Toc70436908"/>
+      <w:bookmarkStart w:id="21" w:name="_Toc70583172"/>
       <w:r>
         <w:rPr>
           <w:rFonts w:ascii="Times New Roman" w:hAnsi="Times New Roman" w:cs="Times New Roman"/>
@@ -6469,7 +6867,7 @@
           <w:lang w:val="fr-FR"/>
         </w:rPr>
       </w:pPr>
-      <w:bookmarkStart w:id="22" w:name="_Toc70436909"/>
+      <w:bookmarkStart w:id="22" w:name="_Toc70583173"/>
       <w:r>
         <w:rPr>
           <w:rFonts w:ascii="Times New Roman" w:hAnsi="Times New Roman" w:cs="Times New Roman"/>
@@ -6705,14 +7103,39 @@
           <w:rFonts w:ascii="Times New Roman" w:hAnsi="Times New Roman" w:cs="Times New Roman"/>
           <w:lang w:val="fr-FR"/>
         </w:rPr>
-        <w:t>à l’aide de keytool</w:t>
-      </w:r>
-      <w:r>
-        <w:rPr>
-          <w:rFonts w:ascii="Times New Roman" w:hAnsi="Times New Roman" w:cs="Times New Roman"/>
-          <w:lang w:val="fr-FR"/>
-        </w:rPr>
-        <w:t xml:space="preserve">, un executable que l’on retrouve dans </w:t>
+        <w:t xml:space="preserve">à l’aide de </w:t>
+      </w:r>
+      <w:proofErr w:type="spellStart"/>
+      <w:r>
+        <w:rPr>
+          <w:rFonts w:ascii="Times New Roman" w:hAnsi="Times New Roman" w:cs="Times New Roman"/>
+          <w:lang w:val="fr-FR"/>
+        </w:rPr>
+        <w:t>keytool</w:t>
+      </w:r>
+      <w:proofErr w:type="spellEnd"/>
+      <w:r>
+        <w:rPr>
+          <w:rFonts w:ascii="Times New Roman" w:hAnsi="Times New Roman" w:cs="Times New Roman"/>
+          <w:lang w:val="fr-FR"/>
+        </w:rPr>
+        <w:t xml:space="preserve">, un </w:t>
+      </w:r>
+      <w:proofErr w:type="spellStart"/>
+      <w:r>
+        <w:rPr>
+          <w:rFonts w:ascii="Times New Roman" w:hAnsi="Times New Roman" w:cs="Times New Roman"/>
+          <w:lang w:val="fr-FR"/>
+        </w:rPr>
+        <w:t>executable</w:t>
+      </w:r>
+      <w:proofErr w:type="spellEnd"/>
+      <w:r>
+        <w:rPr>
+          <w:rFonts w:ascii="Times New Roman" w:hAnsi="Times New Roman" w:cs="Times New Roman"/>
+          <w:lang w:val="fr-FR"/>
+        </w:rPr>
+        <w:t xml:space="preserve"> que l’on retrouve dans </w:t>
       </w:r>
       <w:r>
         <w:rPr>
@@ -6831,12 +7254,39 @@
         <w:tab/>
         <w:t>« </w:t>
       </w:r>
-      <w:r>
-        <w:rPr>
-          <w:rFonts w:ascii="Times New Roman" w:hAnsi="Times New Roman" w:cs="Times New Roman"/>
-          <w:lang w:val="fr-FR"/>
-        </w:rPr>
-        <w:t xml:space="preserve">keytool -genkey -alias </w:t>
+      <w:proofErr w:type="spellStart"/>
+      <w:proofErr w:type="gramStart"/>
+      <w:r>
+        <w:rPr>
+          <w:rFonts w:ascii="Times New Roman" w:hAnsi="Times New Roman" w:cs="Times New Roman"/>
+          <w:lang w:val="fr-FR"/>
+        </w:rPr>
+        <w:t>keytool</w:t>
+      </w:r>
+      <w:proofErr w:type="spellEnd"/>
+      <w:proofErr w:type="gramEnd"/>
+      <w:r>
+        <w:rPr>
+          <w:rFonts w:ascii="Times New Roman" w:hAnsi="Times New Roman" w:cs="Times New Roman"/>
+          <w:lang w:val="fr-FR"/>
+        </w:rPr>
+        <w:t xml:space="preserve"> -</w:t>
+      </w:r>
+      <w:proofErr w:type="spellStart"/>
+      <w:r>
+        <w:rPr>
+          <w:rFonts w:ascii="Times New Roman" w:hAnsi="Times New Roman" w:cs="Times New Roman"/>
+          <w:lang w:val="fr-FR"/>
+        </w:rPr>
+        <w:t>genkey</w:t>
+      </w:r>
+      <w:proofErr w:type="spellEnd"/>
+      <w:r>
+        <w:rPr>
+          <w:rFonts w:ascii="Times New Roman" w:hAnsi="Times New Roman" w:cs="Times New Roman"/>
+          <w:lang w:val="fr-FR"/>
+        </w:rPr>
+        <w:t xml:space="preserve"> -alias </w:t>
       </w:r>
       <w:r>
         <w:rPr>
@@ -6850,8 +7300,33 @@
           <w:rFonts w:ascii="Times New Roman" w:hAnsi="Times New Roman" w:cs="Times New Roman"/>
           <w:lang w:val="fr-FR"/>
         </w:rPr>
-        <w:t>-keyalg RSA -keystore</w:t>
-      </w:r>
+        <w:t>-</w:t>
+      </w:r>
+      <w:proofErr w:type="spellStart"/>
+      <w:r>
+        <w:rPr>
+          <w:rFonts w:ascii="Times New Roman" w:hAnsi="Times New Roman" w:cs="Times New Roman"/>
+          <w:lang w:val="fr-FR"/>
+        </w:rPr>
+        <w:t>keyalg</w:t>
+      </w:r>
+      <w:proofErr w:type="spellEnd"/>
+      <w:r>
+        <w:rPr>
+          <w:rFonts w:ascii="Times New Roman" w:hAnsi="Times New Roman" w:cs="Times New Roman"/>
+          <w:lang w:val="fr-FR"/>
+        </w:rPr>
+        <w:t xml:space="preserve"> RSA -</w:t>
+      </w:r>
+      <w:proofErr w:type="spellStart"/>
+      <w:r>
+        <w:rPr>
+          <w:rFonts w:ascii="Times New Roman" w:hAnsi="Times New Roman" w:cs="Times New Roman"/>
+          <w:lang w:val="fr-FR"/>
+        </w:rPr>
+        <w:t>keystore</w:t>
+      </w:r>
+      <w:proofErr w:type="spellEnd"/>
       <w:r>
         <w:rPr>
           <w:rFonts w:ascii="Times New Roman" w:hAnsi="Times New Roman" w:cs="Times New Roman"/>
@@ -6885,7 +7360,7 @@
           <w:rFonts w:ascii="Times New Roman" w:hAnsi="Times New Roman" w:cs="Times New Roman"/>
           <w:lang w:val="fr-FR"/>
         </w:rPr>
-        <w:t xml:space="preserve"> que le </w:t>
+        <w:t xml:space="preserve"> </w:t>
       </w:r>
       <w:r>
         <w:rPr>
@@ -6899,6 +7374,20 @@
           <w:rFonts w:ascii="Times New Roman" w:hAnsi="Times New Roman" w:cs="Times New Roman"/>
           <w:lang w:val="fr-FR"/>
         </w:rPr>
+        <w:t xml:space="preserve">que le </w:t>
+      </w:r>
+      <w:r>
+        <w:rPr>
+          <w:rFonts w:ascii="Times New Roman" w:hAnsi="Times New Roman" w:cs="Times New Roman"/>
+          <w:lang w:val="fr-FR"/>
+        </w:rPr>
+        <w:tab/>
+      </w:r>
+      <w:r>
+        <w:rPr>
+          <w:rFonts w:ascii="Times New Roman" w:hAnsi="Times New Roman" w:cs="Times New Roman"/>
+          <w:lang w:val="fr-FR"/>
+        </w:rPr>
         <w:t>fichier soit créé</w:t>
       </w:r>
       <w:r>
@@ -6924,13 +7413,79 @@
         </w:rPr>
         <w:t xml:space="preserve">Exemple : </w:t>
       </w:r>
-      <w:r>
-        <w:rPr>
-          <w:rFonts w:ascii="Times New Roman" w:hAnsi="Times New Roman" w:cs="Times New Roman"/>
-          <w:lang w:val="fr-FR"/>
-        </w:rPr>
-        <w:t>keytool -genkey -alias alexCertificat -keyalg RSA -keystore</w:t>
-      </w:r>
+      <w:proofErr w:type="spellStart"/>
+      <w:r>
+        <w:rPr>
+          <w:rFonts w:ascii="Times New Roman" w:hAnsi="Times New Roman" w:cs="Times New Roman"/>
+          <w:lang w:val="fr-FR"/>
+        </w:rPr>
+        <w:t>keytool</w:t>
+      </w:r>
+      <w:proofErr w:type="spellEnd"/>
+      <w:r>
+        <w:rPr>
+          <w:rFonts w:ascii="Times New Roman" w:hAnsi="Times New Roman" w:cs="Times New Roman"/>
+          <w:lang w:val="fr-FR"/>
+        </w:rPr>
+        <w:t xml:space="preserve"> -</w:t>
+      </w:r>
+      <w:proofErr w:type="spellStart"/>
+      <w:r>
+        <w:rPr>
+          <w:rFonts w:ascii="Times New Roman" w:hAnsi="Times New Roman" w:cs="Times New Roman"/>
+          <w:lang w:val="fr-FR"/>
+        </w:rPr>
+        <w:t>genkey</w:t>
+      </w:r>
+      <w:proofErr w:type="spellEnd"/>
+      <w:r>
+        <w:rPr>
+          <w:rFonts w:ascii="Times New Roman" w:hAnsi="Times New Roman" w:cs="Times New Roman"/>
+          <w:lang w:val="fr-FR"/>
+        </w:rPr>
+        <w:t xml:space="preserve"> -alias </w:t>
+      </w:r>
+      <w:proofErr w:type="spellStart"/>
+      <w:r>
+        <w:rPr>
+          <w:rFonts w:ascii="Times New Roman" w:hAnsi="Times New Roman" w:cs="Times New Roman"/>
+          <w:lang w:val="fr-FR"/>
+        </w:rPr>
+        <w:t>alexCertificat</w:t>
+      </w:r>
+      <w:proofErr w:type="spellEnd"/>
+      <w:r>
+        <w:rPr>
+          <w:rFonts w:ascii="Times New Roman" w:hAnsi="Times New Roman" w:cs="Times New Roman"/>
+          <w:lang w:val="fr-FR"/>
+        </w:rPr>
+        <w:t xml:space="preserve"> -</w:t>
+      </w:r>
+      <w:proofErr w:type="spellStart"/>
+      <w:r>
+        <w:rPr>
+          <w:rFonts w:ascii="Times New Roman" w:hAnsi="Times New Roman" w:cs="Times New Roman"/>
+          <w:lang w:val="fr-FR"/>
+        </w:rPr>
+        <w:t>keyalg</w:t>
+      </w:r>
+      <w:proofErr w:type="spellEnd"/>
+      <w:r>
+        <w:rPr>
+          <w:rFonts w:ascii="Times New Roman" w:hAnsi="Times New Roman" w:cs="Times New Roman"/>
+          <w:lang w:val="fr-FR"/>
+        </w:rPr>
+        <w:t xml:space="preserve"> RSA -</w:t>
+      </w:r>
+      <w:proofErr w:type="spellStart"/>
+      <w:r>
+        <w:rPr>
+          <w:rFonts w:ascii="Times New Roman" w:hAnsi="Times New Roman" w:cs="Times New Roman"/>
+          <w:lang w:val="fr-FR"/>
+        </w:rPr>
+        <w:t>keystore</w:t>
+      </w:r>
+      <w:proofErr w:type="spellEnd"/>
       <w:r>
         <w:rPr>
           <w:rFonts w:ascii="Times New Roman" w:hAnsi="Times New Roman" w:cs="Times New Roman"/>
@@ -6957,8 +7512,41 @@
           <w:rFonts w:ascii="Times New Roman" w:hAnsi="Times New Roman" w:cs="Times New Roman"/>
           <w:lang w:val="fr-FR"/>
         </w:rPr>
-        <w:t xml:space="preserve"> \env\tomcat\</w:t>
-      </w:r>
+        <w:t xml:space="preserve"> \</w:t>
+      </w:r>
+      <w:proofErr w:type="spellStart"/>
+      <w:r>
+        <w:rPr>
+          <w:rFonts w:ascii="Times New Roman" w:hAnsi="Times New Roman" w:cs="Times New Roman"/>
+          <w:lang w:val="fr-FR"/>
+        </w:rPr>
+        <w:t>env</w:t>
+      </w:r>
+      <w:proofErr w:type="spellEnd"/>
+      <w:r>
+        <w:rPr>
+          <w:rFonts w:ascii="Times New Roman" w:hAnsi="Times New Roman" w:cs="Times New Roman"/>
+          <w:lang w:val="fr-FR"/>
+        </w:rPr>
+        <w:t>\</w:t>
+      </w:r>
+      <w:proofErr w:type="spellStart"/>
+      <w:r>
+        <w:rPr>
+          <w:rFonts w:ascii="Times New Roman" w:hAnsi="Times New Roman" w:cs="Times New Roman"/>
+          <w:lang w:val="fr-FR"/>
+        </w:rPr>
+        <w:t>tomcat</w:t>
+      </w:r>
+      <w:proofErr w:type="spellEnd"/>
+      <w:r>
+        <w:rPr>
+          <w:rFonts w:ascii="Times New Roman" w:hAnsi="Times New Roman" w:cs="Times New Roman"/>
+          <w:lang w:val="fr-FR"/>
+        </w:rPr>
+        <w:t>\</w:t>
+      </w:r>
+      <w:proofErr w:type="spellStart"/>
       <w:r>
         <w:rPr>
           <w:rFonts w:ascii="Times New Roman" w:hAnsi="Times New Roman" w:cs="Times New Roman"/>
@@ -6973,6 +7561,7 @@
         </w:rPr>
         <w:t>ertif</w:t>
       </w:r>
+      <w:proofErr w:type="spellEnd"/>
     </w:p>
     <w:p>
       <w:pPr>
@@ -7135,7 +7724,23 @@
           <w:rFonts w:ascii="Times New Roman" w:hAnsi="Times New Roman" w:cs="Times New Roman"/>
           <w:lang w:val="fr-FR"/>
         </w:rPr>
-        <w:t xml:space="preserve"> de tomcat et ouvr</w:t>
+        <w:t xml:space="preserve"> de </w:t>
+      </w:r>
+      <w:proofErr w:type="spellStart"/>
+      <w:r>
+        <w:rPr>
+          <w:rFonts w:ascii="Times New Roman" w:hAnsi="Times New Roman" w:cs="Times New Roman"/>
+          <w:lang w:val="fr-FR"/>
+        </w:rPr>
+        <w:t>tomcat</w:t>
+      </w:r>
+      <w:proofErr w:type="spellEnd"/>
+      <w:r>
+        <w:rPr>
+          <w:rFonts w:ascii="Times New Roman" w:hAnsi="Times New Roman" w:cs="Times New Roman"/>
+          <w:lang w:val="fr-FR"/>
+        </w:rPr>
+        <w:t xml:space="preserve"> et ouvr</w:t>
       </w:r>
       <w:r>
         <w:rPr>
@@ -7221,6 +7826,7 @@
         </w:rPr>
         <w:t xml:space="preserve"> la balise &lt;</w:t>
       </w:r>
+      <w:proofErr w:type="spellStart"/>
       <w:r>
         <w:rPr>
           <w:rFonts w:ascii="Times New Roman" w:hAnsi="Times New Roman" w:cs="Times New Roman"/>
@@ -7233,7 +7839,15 @@
           <w:rFonts w:ascii="Times New Roman" w:hAnsi="Times New Roman" w:cs="Times New Roman"/>
           <w:lang w:val="fr-FR"/>
         </w:rPr>
-        <w:t>onnector&gt; :</w:t>
+        <w:t>onnector</w:t>
+      </w:r>
+      <w:proofErr w:type="spellEnd"/>
+      <w:r>
+        <w:rPr>
+          <w:rFonts w:ascii="Times New Roman" w:hAnsi="Times New Roman" w:cs="Times New Roman"/>
+          <w:lang w:val="fr-FR"/>
+        </w:rPr>
+        <w:t>&gt; :</w:t>
       </w:r>
     </w:p>
     <w:p>
@@ -7248,7 +7862,21 @@
         <w:rPr>
           <w:color w:val="E8BF6A"/>
         </w:rPr>
-        <w:t xml:space="preserve">&lt;Connector </w:t>
+        <w:t>&lt;</w:t>
+      </w:r>
+      <w:proofErr w:type="spellStart"/>
+      <w:r>
+        <w:rPr>
+          <w:color w:val="E8BF6A"/>
+        </w:rPr>
+        <w:t>Connector</w:t>
+      </w:r>
+      <w:proofErr w:type="spellEnd"/>
+      <w:r>
+        <w:rPr>
+          <w:color w:val="E8BF6A"/>
+        </w:rPr>
+        <w:t xml:space="preserve"> </w:t>
       </w:r>
       <w:r>
         <w:rPr>
@@ -7262,29 +7890,47 @@
         </w:rPr>
         <w:t xml:space="preserve">="8443" </w:t>
       </w:r>
+      <w:proofErr w:type="spellStart"/>
       <w:r>
         <w:rPr>
           <w:color w:val="BABABA"/>
         </w:rPr>
         <w:t>protocol</w:t>
       </w:r>
+      <w:proofErr w:type="spellEnd"/>
       <w:r>
         <w:rPr>
           <w:color w:val="6A8759"/>
         </w:rPr>
         <w:t xml:space="preserve">="HTTP/1.1" </w:t>
       </w:r>
+      <w:proofErr w:type="spellStart"/>
       <w:r>
         <w:rPr>
           <w:color w:val="BABABA"/>
         </w:rPr>
         <w:t>SSLEnabled</w:t>
       </w:r>
+      <w:proofErr w:type="spellEnd"/>
       <w:r>
         <w:rPr>
           <w:color w:val="6A8759"/>
         </w:rPr>
-        <w:t>="true"</w:t>
+        <w:t>="</w:t>
+      </w:r>
+      <w:proofErr w:type="spellStart"/>
+      <w:r>
+        <w:rPr>
+          <w:color w:val="6A8759"/>
+        </w:rPr>
+        <w:t>true</w:t>
+      </w:r>
+      <w:proofErr w:type="spellEnd"/>
+      <w:r>
+        <w:rPr>
+          <w:color w:val="6A8759"/>
+        </w:rPr>
+        <w:t>"</w:t>
       </w:r>
       <w:r>
         <w:rPr>
@@ -7293,41 +7939,61 @@
         <w:br/>
         <w:t xml:space="preserve">           </w:t>
       </w:r>
+      <w:proofErr w:type="spellStart"/>
       <w:r>
         <w:rPr>
           <w:color w:val="BABABA"/>
         </w:rPr>
         <w:t>maxThreads</w:t>
       </w:r>
+      <w:proofErr w:type="spellEnd"/>
       <w:r>
         <w:rPr>
           <w:color w:val="6A8759"/>
         </w:rPr>
         <w:t xml:space="preserve">="150" </w:t>
       </w:r>
+      <w:proofErr w:type="spellStart"/>
       <w:r>
         <w:rPr>
           <w:color w:val="BABABA"/>
         </w:rPr>
         <w:t>scheme</w:t>
       </w:r>
+      <w:proofErr w:type="spellEnd"/>
       <w:r>
         <w:rPr>
           <w:color w:val="6A8759"/>
         </w:rPr>
         <w:t xml:space="preserve">="https" </w:t>
       </w:r>
+      <w:proofErr w:type="spellStart"/>
       <w:r>
         <w:rPr>
           <w:color w:val="BABABA"/>
         </w:rPr>
         <w:t>secure</w:t>
       </w:r>
+      <w:proofErr w:type="spellEnd"/>
       <w:r>
         <w:rPr>
           <w:color w:val="6A8759"/>
         </w:rPr>
-        <w:t>="true"</w:t>
+        <w:t>="</w:t>
+      </w:r>
+      <w:proofErr w:type="spellStart"/>
+      <w:r>
+        <w:rPr>
+          <w:color w:val="6A8759"/>
+        </w:rPr>
+        <w:t>true</w:t>
+      </w:r>
+      <w:proofErr w:type="spellEnd"/>
+      <w:r>
+        <w:rPr>
+          <w:color w:val="6A8759"/>
+        </w:rPr>
+        <w:t>"</w:t>
       </w:r>
       <w:r>
         <w:rPr>
@@ -7336,24 +8002,28 @@
         <w:br/>
         <w:t xml:space="preserve">           </w:t>
       </w:r>
+      <w:proofErr w:type="spellStart"/>
       <w:r>
         <w:rPr>
           <w:color w:val="BABABA"/>
         </w:rPr>
         <w:t>clientAuth</w:t>
       </w:r>
+      <w:proofErr w:type="spellEnd"/>
       <w:r>
         <w:rPr>
           <w:color w:val="6A8759"/>
         </w:rPr>
         <w:t xml:space="preserve">="false" </w:t>
       </w:r>
+      <w:proofErr w:type="spellStart"/>
       <w:r>
         <w:rPr>
           <w:color w:val="BABABA"/>
         </w:rPr>
         <w:t>sslProtocol</w:t>
       </w:r>
+      <w:proofErr w:type="spellEnd"/>
       <w:r>
         <w:rPr>
           <w:color w:val="6A8759"/>
@@ -7367,12 +8037,14 @@
         <w:br/>
         <w:t xml:space="preserve">           </w:t>
       </w:r>
+      <w:proofErr w:type="spellStart"/>
       <w:r>
         <w:rPr>
           <w:color w:val="BABABA"/>
         </w:rPr>
         <w:t>keystoreFile</w:t>
       </w:r>
+      <w:proofErr w:type="spellEnd"/>
       <w:r>
         <w:rPr>
           <w:color w:val="6A8759"/>
@@ -7404,12 +8076,14 @@
         <w:br/>
         <w:t xml:space="preserve">           </w:t>
       </w:r>
+      <w:proofErr w:type="spellStart"/>
       <w:r>
         <w:rPr>
           <w:color w:val="BABABA"/>
         </w:rPr>
         <w:t>keystorePass</w:t>
       </w:r>
+      <w:proofErr w:type="spellEnd"/>
       <w:r>
         <w:rPr>
           <w:color w:val="6A8759"/>
@@ -7720,7 +8394,7 @@
           <w:lang w:val="fr-FR"/>
         </w:rPr>
       </w:pPr>
-      <w:bookmarkStart w:id="23" w:name="_Toc70436910"/>
+      <w:bookmarkStart w:id="23" w:name="_Toc70583174"/>
       <w:r>
         <w:rPr>
           <w:rFonts w:ascii="Times New Roman" w:hAnsi="Times New Roman" w:cs="Times New Roman"/>
@@ -7869,7 +8543,7 @@
           <w:lang w:val="fr-FR"/>
         </w:rPr>
       </w:pPr>
-      <w:bookmarkStart w:id="24" w:name="_Toc70436911"/>
+      <w:bookmarkStart w:id="24" w:name="_Toc70583175"/>
       <w:r>
         <w:rPr>
           <w:rFonts w:ascii="Times New Roman" w:hAnsi="Times New Roman" w:cs="Times New Roman"/>
@@ -7891,8 +8565,8 @@
           <w:lang w:val="fr-FR"/>
         </w:rPr>
       </w:pPr>
-      <w:bookmarkStart w:id="25" w:name="_Toc70436912"/>
-      <w:bookmarkStart w:id="26" w:name="PowerArchitect"/>
+      <w:bookmarkStart w:id="25" w:name="PowerArchitect"/>
+      <w:bookmarkStart w:id="26" w:name="_Toc70583176"/>
       <w:r>
         <w:rPr>
           <w:rFonts w:ascii="Times New Roman" w:hAnsi="Times New Roman" w:cs="Times New Roman"/>
@@ -7902,9 +8576,9 @@
         </w:rPr>
         <w:t>Power Architect</w:t>
       </w:r>
-      <w:bookmarkEnd w:id="25"/>
-    </w:p>
-    <w:bookmarkEnd w:id="26"/>
+      <w:bookmarkEnd w:id="26"/>
+    </w:p>
+    <w:bookmarkEnd w:id="25"/>
     <w:p>
       <w:pPr>
         <w:pStyle w:val="Corpsdetexte"/>
@@ -8269,8 +8943,8 @@
           <w:lang w:val="fr-FR"/>
         </w:rPr>
       </w:pPr>
-      <w:bookmarkStart w:id="27" w:name="_Toc70436913"/>
-      <w:bookmarkStart w:id="28" w:name="base_de_données"/>
+      <w:bookmarkStart w:id="27" w:name="base_de_données"/>
+      <w:bookmarkStart w:id="28" w:name="_Toc70583177"/>
       <w:r>
         <w:rPr>
           <w:rFonts w:ascii="Times New Roman" w:hAnsi="Times New Roman" w:cs="Times New Roman"/>
@@ -8280,9 +8954,9 @@
         </w:rPr>
         <w:t>Création Base de données</w:t>
       </w:r>
-      <w:bookmarkEnd w:id="27"/>
-    </w:p>
-    <w:bookmarkEnd w:id="28"/>
+      <w:bookmarkEnd w:id="28"/>
+    </w:p>
+    <w:bookmarkEnd w:id="27"/>
     <w:p>
       <w:pPr>
         <w:pStyle w:val="Corpsdetexte"/>
@@ -8865,7 +9539,7 @@
           <w:lang w:val="fr-FR"/>
         </w:rPr>
       </w:pPr>
-      <w:bookmarkStart w:id="29" w:name="_Toc70436914"/>
+      <w:bookmarkStart w:id="29" w:name="_Toc70583178"/>
       <w:r>
         <w:rPr>
           <w:rFonts w:ascii="Times New Roman" w:hAnsi="Times New Roman" w:cs="Times New Roman"/>
@@ -9009,6 +9683,7 @@
           <w:lang w:val="fr-FR"/>
         </w:rPr>
       </w:pPr>
+      <w:bookmarkStart w:id="30" w:name="_Toc70583179"/>
       <w:r>
         <w:rPr>
           <w:rFonts w:ascii="Times New Roman" w:hAnsi="Times New Roman" w:cs="Times New Roman"/>
@@ -9018,6 +9693,7 @@
         </w:rPr>
         <w:t>Spring</w:t>
       </w:r>
+      <w:bookmarkEnd w:id="30"/>
     </w:p>
     <w:p>
       <w:pPr>
@@ -9154,6 +9830,7 @@
           <w:lang w:val="fr-FR"/>
         </w:rPr>
       </w:pPr>
+      <w:bookmarkStart w:id="31" w:name="_Toc70583180"/>
       <w:r>
         <w:rPr>
           <w:rFonts w:ascii="Times New Roman" w:hAnsi="Times New Roman" w:cs="Times New Roman"/>
@@ -9164,6 +9841,7 @@
         <w:lastRenderedPageBreak/>
         <w:t>Thymeleaf</w:t>
       </w:r>
+      <w:bookmarkEnd w:id="31"/>
     </w:p>
     <w:p>
       <w:pPr>
@@ -9249,6 +9927,7 @@
           <w:lang w:val="fr-FR"/>
         </w:rPr>
       </w:pPr>
+      <w:bookmarkStart w:id="32" w:name="_Toc70583181"/>
       <w:r>
         <w:rPr>
           <w:rFonts w:ascii="Times New Roman" w:hAnsi="Times New Roman" w:cs="Times New Roman"/>
@@ -9258,6 +9937,7 @@
         </w:rPr>
         <w:t>Lombok</w:t>
       </w:r>
+      <w:bookmarkEnd w:id="32"/>
     </w:p>
     <w:p>
       <w:pPr>
@@ -9323,7 +10003,7 @@
           <w:lang w:val="fr-FR"/>
         </w:rPr>
       </w:pPr>
-      <w:bookmarkStart w:id="30" w:name="_Toc70436915"/>
+      <w:bookmarkStart w:id="33" w:name="_Toc70583182"/>
       <w:r>
         <w:rPr>
           <w:rFonts w:ascii="Times New Roman" w:hAnsi="Times New Roman" w:cs="Times New Roman"/>
@@ -9333,7 +10013,7 @@
         </w:rPr>
         <w:t>JPA / Hibernate / JDBC</w:t>
       </w:r>
-      <w:bookmarkEnd w:id="30"/>
+      <w:bookmarkEnd w:id="33"/>
     </w:p>
     <w:p>
       <w:pPr>
@@ -9520,8 +10200,8 @@
           <w:lang w:val="fr-FR"/>
         </w:rPr>
       </w:pPr>
-      <w:bookmarkStart w:id="31" w:name="_Toc70436916"/>
-      <w:bookmarkStart w:id="32" w:name="ressources"/>
+      <w:bookmarkStart w:id="34" w:name="ressources"/>
+      <w:bookmarkStart w:id="35" w:name="_Toc70583183"/>
       <w:r>
         <w:rPr>
           <w:rFonts w:ascii="Times New Roman" w:hAnsi="Times New Roman" w:cs="Times New Roman"/>
@@ -9531,9 +10211,9 @@
         </w:rPr>
         <w:t>Ressources</w:t>
       </w:r>
-      <w:bookmarkEnd w:id="31"/>
-    </w:p>
-    <w:bookmarkEnd w:id="32"/>
+      <w:bookmarkEnd w:id="35"/>
+    </w:p>
+    <w:bookmarkEnd w:id="34"/>
     <w:p>
       <w:pPr>
         <w:pStyle w:val="Corpsdetexte"/>
@@ -9894,7 +10574,7 @@
           <w:lang w:val="fr-FR"/>
         </w:rPr>
       </w:pPr>
-      <w:bookmarkStart w:id="33" w:name="_Toc70436917"/>
+      <w:bookmarkStart w:id="36" w:name="_Toc70583184"/>
       <w:r>
         <w:rPr>
           <w:rFonts w:ascii="Times New Roman" w:hAnsi="Times New Roman" w:cs="Times New Roman"/>
@@ -9904,7 +10584,7 @@
         </w:rPr>
         <w:t>Vérifications</w:t>
       </w:r>
-      <w:bookmarkEnd w:id="33"/>
+      <w:bookmarkEnd w:id="36"/>
     </w:p>
     <w:p>
       <w:pPr>
@@ -10098,7 +10778,7 @@
           <w:lang w:val="fr-FR"/>
         </w:rPr>
       </w:pPr>
-      <w:bookmarkStart w:id="34" w:name="_Toc70436918"/>
+      <w:bookmarkStart w:id="37" w:name="_Toc70583185"/>
       <w:r>
         <w:rPr>
           <w:rFonts w:ascii="Times New Roman" w:hAnsi="Times New Roman" w:cs="Times New Roman"/>
@@ -10107,7 +10787,7 @@
         </w:rPr>
         <w:t>Déploiement des Batchs</w:t>
       </w:r>
-      <w:bookmarkEnd w:id="34"/>
+      <w:bookmarkEnd w:id="37"/>
     </w:p>
     <w:p>
       <w:pPr>
@@ -10119,7 +10799,7 @@
           <w:lang w:val="fr-FR"/>
         </w:rPr>
       </w:pPr>
-      <w:bookmarkStart w:id="35" w:name="_Toc70436919"/>
+      <w:bookmarkStart w:id="38" w:name="_Toc70583186"/>
       <w:r>
         <w:rPr>
           <w:rFonts w:ascii="Times New Roman" w:hAnsi="Times New Roman" w:cs="Times New Roman"/>
@@ -10129,7 +10809,7 @@
         </w:rPr>
         <w:t>Artefacts</w:t>
       </w:r>
-      <w:bookmarkEnd w:id="35"/>
+      <w:bookmarkEnd w:id="38"/>
     </w:p>
     <w:p>
       <w:pPr>
@@ -10247,7 +10927,7 @@
           <w:lang w:val="fr-FR"/>
         </w:rPr>
       </w:pPr>
-      <w:bookmarkStart w:id="36" w:name="_Toc70436920"/>
+      <w:bookmarkStart w:id="39" w:name="_Toc70583187"/>
       <w:r>
         <w:rPr>
           <w:rFonts w:ascii="Times New Roman" w:hAnsi="Times New Roman" w:cs="Times New Roman"/>
@@ -10258,7 +10938,7 @@
         <w:lastRenderedPageBreak/>
         <w:t>Configuration</w:t>
       </w:r>
-      <w:bookmarkEnd w:id="36"/>
+      <w:bookmarkEnd w:id="39"/>
     </w:p>
     <w:p>
       <w:pPr>
@@ -10384,7 +11064,7 @@
           <w:lang w:val="fr-FR"/>
         </w:rPr>
       </w:pPr>
-      <w:bookmarkStart w:id="37" w:name="_Toc70436921"/>
+      <w:bookmarkStart w:id="40" w:name="_Toc70583188"/>
       <w:r>
         <w:rPr>
           <w:rFonts w:ascii="Times New Roman" w:hAnsi="Times New Roman" w:cs="Times New Roman"/>
@@ -10394,7 +11074,7 @@
         </w:rPr>
         <w:t>Fichier Log4j2.xml :</w:t>
       </w:r>
-      <w:bookmarkEnd w:id="37"/>
+      <w:bookmarkEnd w:id="40"/>
     </w:p>
     <w:p>
       <w:pPr>
@@ -10424,7 +11104,7 @@
           <w:lang w:val="fr-FR"/>
         </w:rPr>
       </w:pPr>
-      <w:bookmarkStart w:id="38" w:name="_Toc70436922"/>
+      <w:bookmarkStart w:id="41" w:name="_Toc70583189"/>
       <w:r>
         <w:rPr>
           <w:rFonts w:ascii="Times New Roman" w:hAnsi="Times New Roman" w:cs="Times New Roman"/>
@@ -10434,7 +11114,7 @@
         </w:rPr>
         <w:t>Fichier application.properties :</w:t>
       </w:r>
-      <w:bookmarkEnd w:id="38"/>
+      <w:bookmarkEnd w:id="41"/>
       <w:r>
         <w:rPr>
           <w:rFonts w:ascii="Times New Roman" w:hAnsi="Times New Roman" w:cs="Times New Roman"/>
@@ -10540,7 +11220,7 @@
           <w:lang w:val="fr-FR"/>
         </w:rPr>
       </w:pPr>
-      <w:bookmarkStart w:id="39" w:name="_Toc70436923"/>
+      <w:bookmarkStart w:id="42" w:name="_Toc70583190"/>
       <w:r>
         <w:rPr>
           <w:rFonts w:ascii="Times New Roman" w:hAnsi="Times New Roman" w:cs="Times New Roman"/>
@@ -10550,7 +11230,7 @@
         </w:rPr>
         <w:t>Envoi des mails</w:t>
       </w:r>
-      <w:bookmarkEnd w:id="39"/>
+      <w:bookmarkEnd w:id="42"/>
     </w:p>
     <w:p>
       <w:pPr>
@@ -10601,7 +11281,7 @@
           <w:lang w:val="fr-FR"/>
         </w:rPr>
       </w:pPr>
-      <w:bookmarkStart w:id="40" w:name="_Toc70436924"/>
+      <w:bookmarkStart w:id="43" w:name="_Toc70583191"/>
       <w:r>
         <w:rPr>
           <w:rFonts w:ascii="Times New Roman" w:hAnsi="Times New Roman" w:cs="Times New Roman"/>
@@ -10611,7 +11291,7 @@
         </w:rPr>
         <w:t>Ressources</w:t>
       </w:r>
-      <w:bookmarkEnd w:id="40"/>
+      <w:bookmarkEnd w:id="43"/>
     </w:p>
     <w:p>
       <w:pPr>
@@ -10739,7 +11419,7 @@
           <w:lang w:val="fr-FR"/>
         </w:rPr>
       </w:pPr>
-      <w:bookmarkStart w:id="41" w:name="_Toc70436925"/>
+      <w:bookmarkStart w:id="44" w:name="_Toc70583192"/>
       <w:r>
         <w:rPr>
           <w:rFonts w:ascii="Times New Roman" w:hAnsi="Times New Roman" w:cs="Times New Roman"/>
@@ -10750,7 +11430,7 @@
         <w:lastRenderedPageBreak/>
         <w:t>Vérifications</w:t>
       </w:r>
-      <w:bookmarkEnd w:id="41"/>
+      <w:bookmarkEnd w:id="44"/>
     </w:p>
     <w:p>
       <w:pPr>
@@ -10928,7 +11608,7 @@
           <w:lang w:val="fr-FR"/>
         </w:rPr>
       </w:pPr>
-      <w:bookmarkStart w:id="42" w:name="_Toc70436926"/>
+      <w:bookmarkStart w:id="45" w:name="_Toc70583193"/>
       <w:r>
         <w:rPr>
           <w:rFonts w:ascii="Times New Roman" w:hAnsi="Times New Roman" w:cs="Times New Roman"/>
@@ -10939,7 +11619,7 @@
         <w:lastRenderedPageBreak/>
         <w:t>Procédure de démarrage / arrêt</w:t>
       </w:r>
-      <w:bookmarkEnd w:id="42"/>
+      <w:bookmarkEnd w:id="45"/>
     </w:p>
     <w:p>
       <w:pPr>
@@ -10950,7 +11630,7 @@
           <w:lang w:val="fr-FR"/>
         </w:rPr>
       </w:pPr>
-      <w:bookmarkStart w:id="43" w:name="_Toc70436927"/>
+      <w:bookmarkStart w:id="46" w:name="_Toc70583194"/>
       <w:r>
         <w:rPr>
           <w:rFonts w:ascii="Times New Roman" w:hAnsi="Times New Roman" w:cs="Times New Roman"/>
@@ -10959,7 +11639,7 @@
         </w:rPr>
         <w:t>Base de données</w:t>
       </w:r>
-      <w:bookmarkEnd w:id="43"/>
+      <w:bookmarkEnd w:id="46"/>
     </w:p>
     <w:p>
       <w:pPr>
@@ -11022,7 +11702,7 @@
           <w:lang w:val="fr-FR"/>
         </w:rPr>
       </w:pPr>
-      <w:bookmarkStart w:id="44" w:name="_Toc70436928"/>
+      <w:bookmarkStart w:id="47" w:name="_Toc70583195"/>
       <w:r>
         <w:rPr>
           <w:rFonts w:ascii="Times New Roman" w:hAnsi="Times New Roman" w:cs="Times New Roman"/>
@@ -11031,7 +11711,7 @@
         </w:rPr>
         <w:t>Batchs</w:t>
       </w:r>
-      <w:bookmarkEnd w:id="44"/>
+      <w:bookmarkEnd w:id="47"/>
     </w:p>
     <w:p>
       <w:pPr>
@@ -11332,7 +12012,7 @@
           <w:lang w:val="fr-FR"/>
         </w:rPr>
       </w:pPr>
-      <w:bookmarkStart w:id="45" w:name="_Toc70436929"/>
+      <w:bookmarkStart w:id="48" w:name="_Toc70583196"/>
       <w:r>
         <w:rPr>
           <w:rFonts w:ascii="Times New Roman" w:hAnsi="Times New Roman" w:cs="Times New Roman"/>
@@ -11341,7 +12021,7 @@
         </w:rPr>
         <w:t>Application web</w:t>
       </w:r>
-      <w:bookmarkEnd w:id="45"/>
+      <w:bookmarkEnd w:id="48"/>
     </w:p>
     <w:p>
       <w:pPr>
@@ -11427,7 +12107,7 @@
           <w:lang w:val="fr-FR"/>
         </w:rPr>
       </w:pPr>
-      <w:bookmarkStart w:id="46" w:name="_Toc70436930"/>
+      <w:bookmarkStart w:id="49" w:name="_Toc70583197"/>
       <w:r>
         <w:rPr>
           <w:rFonts w:ascii="Times New Roman" w:hAnsi="Times New Roman" w:cs="Times New Roman"/>
@@ -11438,7 +12118,7 @@
         <w:lastRenderedPageBreak/>
         <w:t>Procédure de mise à jour</w:t>
       </w:r>
-      <w:bookmarkEnd w:id="46"/>
+      <w:bookmarkEnd w:id="49"/>
     </w:p>
     <w:p>
       <w:pPr>
@@ -11449,7 +12129,7 @@
           <w:lang w:val="fr-FR"/>
         </w:rPr>
       </w:pPr>
-      <w:bookmarkStart w:id="47" w:name="_Toc70436931"/>
+      <w:bookmarkStart w:id="50" w:name="_Toc70583198"/>
       <w:r>
         <w:rPr>
           <w:rFonts w:ascii="Times New Roman" w:hAnsi="Times New Roman" w:cs="Times New Roman"/>
@@ -11458,7 +12138,7 @@
         </w:rPr>
         <w:t>Base de données</w:t>
       </w:r>
-      <w:bookmarkEnd w:id="47"/>
+      <w:bookmarkEnd w:id="50"/>
     </w:p>
     <w:p>
       <w:pPr>
@@ -11678,7 +12358,7 @@
           <w:lang w:val="fr-FR"/>
         </w:rPr>
       </w:pPr>
-      <w:bookmarkStart w:id="48" w:name="_Toc70436932"/>
+      <w:bookmarkStart w:id="51" w:name="_Toc70583199"/>
       <w:r>
         <w:rPr>
           <w:rFonts w:ascii="Times New Roman" w:hAnsi="Times New Roman" w:cs="Times New Roman"/>
@@ -11687,7 +12367,7 @@
         </w:rPr>
         <w:t>Batchs</w:t>
       </w:r>
-      <w:bookmarkEnd w:id="48"/>
+      <w:bookmarkEnd w:id="51"/>
     </w:p>
     <w:p>
       <w:pPr>
@@ -11780,7 +12460,7 @@
           <w:lang w:val="fr-FR"/>
         </w:rPr>
       </w:pPr>
-      <w:bookmarkStart w:id="49" w:name="_Toc70436933"/>
+      <w:bookmarkStart w:id="52" w:name="_Toc70583200"/>
       <w:r>
         <w:rPr>
           <w:rFonts w:ascii="Times New Roman" w:hAnsi="Times New Roman" w:cs="Times New Roman"/>
@@ -11789,7 +12469,7 @@
         </w:rPr>
         <w:t>Application web</w:t>
       </w:r>
-      <w:bookmarkEnd w:id="49"/>
+      <w:bookmarkEnd w:id="52"/>
     </w:p>
     <w:p>
       <w:pPr>
@@ -11827,7 +12507,7 @@
           <w:lang w:val="fr-FR"/>
         </w:rPr>
       </w:pPr>
-      <w:bookmarkStart w:id="50" w:name="_Toc70436934"/>
+      <w:bookmarkStart w:id="53" w:name="_Toc70583201"/>
       <w:r>
         <w:rPr>
           <w:rFonts w:ascii="Times New Roman" w:hAnsi="Times New Roman" w:cs="Times New Roman"/>
@@ -11838,7 +12518,7 @@
         <w:lastRenderedPageBreak/>
         <w:t>Supervision/Monitoring</w:t>
       </w:r>
-      <w:bookmarkEnd w:id="50"/>
+      <w:bookmarkEnd w:id="53"/>
     </w:p>
     <w:p>
       <w:pPr>
@@ -11849,7 +12529,7 @@
           <w:lang w:val="fr-FR"/>
         </w:rPr>
       </w:pPr>
-      <w:bookmarkStart w:id="51" w:name="_Toc70436935"/>
+      <w:bookmarkStart w:id="54" w:name="_Toc70583202"/>
       <w:r>
         <w:rPr>
           <w:rFonts w:ascii="Times New Roman" w:hAnsi="Times New Roman" w:cs="Times New Roman"/>
@@ -11858,7 +12538,7 @@
         </w:rPr>
         <w:t>Supervision de l’application web</w:t>
       </w:r>
-      <w:bookmarkEnd w:id="51"/>
+      <w:bookmarkEnd w:id="54"/>
     </w:p>
     <w:p>
       <w:pPr>
@@ -12046,7 +12726,7 @@
           <w:lang w:val="fr-FR"/>
         </w:rPr>
       </w:pPr>
-      <w:bookmarkStart w:id="52" w:name="_Toc70436936"/>
+      <w:bookmarkStart w:id="55" w:name="_Toc70583203"/>
       <w:r>
         <w:rPr>
           <w:rFonts w:ascii="Times New Roman" w:hAnsi="Times New Roman" w:cs="Times New Roman"/>
@@ -12057,7 +12737,7 @@
         <w:lastRenderedPageBreak/>
         <w:t>Procédure de sauvegarde et restauration</w:t>
       </w:r>
-      <w:bookmarkEnd w:id="52"/>
+      <w:bookmarkEnd w:id="55"/>
     </w:p>
     <w:p>
       <w:pPr>
@@ -12068,8 +12748,8 @@
           <w:lang w:val="fr-FR"/>
         </w:rPr>
       </w:pPr>
-      <w:bookmarkStart w:id="53" w:name="_Toc70436937"/>
-      <w:bookmarkStart w:id="54" w:name="git"/>
+      <w:bookmarkStart w:id="56" w:name="git"/>
+      <w:bookmarkStart w:id="57" w:name="_Toc70583204"/>
       <w:r>
         <w:rPr>
           <w:rFonts w:ascii="Times New Roman" w:hAnsi="Times New Roman" w:cs="Times New Roman"/>
@@ -12078,9 +12758,9 @@
         </w:rPr>
         <w:t>GitHub</w:t>
       </w:r>
-      <w:bookmarkEnd w:id="53"/>
-    </w:p>
-    <w:bookmarkEnd w:id="54"/>
+      <w:bookmarkEnd w:id="57"/>
+    </w:p>
+    <w:bookmarkEnd w:id="56"/>
     <w:p>
       <w:pPr>
         <w:pStyle w:val="Corpsdetexte"/>
@@ -12171,7 +12851,7 @@
           <w:lang w:val="fr-FR"/>
         </w:rPr>
       </w:pPr>
-      <w:bookmarkStart w:id="55" w:name="_Toc70436938"/>
+      <w:bookmarkStart w:id="58" w:name="_Toc70583205"/>
       <w:r>
         <w:rPr>
           <w:rFonts w:ascii="Times New Roman" w:hAnsi="Times New Roman" w:cs="Times New Roman"/>
@@ -12180,7 +12860,7 @@
         </w:rPr>
         <w:t>Base de données</w:t>
       </w:r>
-      <w:bookmarkEnd w:id="55"/>
+      <w:bookmarkEnd w:id="58"/>
     </w:p>
     <w:p>
       <w:pPr>
@@ -12583,7 +13263,7 @@
           <w:lang w:val="fr-FR"/>
         </w:rPr>
       </w:pPr>
-      <w:bookmarkStart w:id="56" w:name="_Toc70436939"/>
+      <w:bookmarkStart w:id="59" w:name="_Toc70583206"/>
       <w:r>
         <w:rPr>
           <w:rFonts w:ascii="Times New Roman" w:hAnsi="Times New Roman" w:cs="Times New Roman"/>
@@ -12594,7 +13274,7 @@
         <w:lastRenderedPageBreak/>
         <w:t>Glossaire</w:t>
       </w:r>
-      <w:bookmarkEnd w:id="56"/>
+      <w:bookmarkEnd w:id="59"/>
     </w:p>
     <w:tbl>
       <w:tblPr>
@@ -14316,6 +14996,7 @@
               <w:szCs w:val="18"/>
             </w:rPr>
           </w:pPr>
+          <w:proofErr w:type="spellStart"/>
           <w:r>
             <w:rPr>
               <w:rFonts w:ascii="Open Sans Condensed Light" w:hAnsi="Open Sans Condensed Light"/>
@@ -14323,7 +15004,17 @@
               <w:sz w:val="18"/>
               <w:szCs w:val="18"/>
             </w:rPr>
-            <w:t xml:space="preserve">OpenClassroms – 01.80.88.80.30 – </w:t>
+            <w:t>OpenClassroms</w:t>
+          </w:r>
+          <w:proofErr w:type="spellEnd"/>
+          <w:r>
+            <w:rPr>
+              <w:rFonts w:ascii="Open Sans Condensed Light" w:hAnsi="Open Sans Condensed Light"/>
+              <w:color w:val="363636"/>
+              <w:sz w:val="18"/>
+              <w:szCs w:val="18"/>
+            </w:rPr>
+            <w:t xml:space="preserve"> – 01.80.88.80.30 – </w:t>
           </w:r>
           <w:hyperlink r:id="rId1" w:history="1">
             <w:r>
@@ -14380,7 +15071,27 @@
               <w:sz w:val="16"/>
               <w:szCs w:val="16"/>
             </w:rPr>
-            <w:t xml:space="preserve">S.A.R.L. au capital de 1 000,00 € enregistrée au RCS de </w:t>
+            <w:t xml:space="preserve">S.A.R.L. au capital de 1 000,00 € </w:t>
+          </w:r>
+          <w:proofErr w:type="spellStart"/>
+          <w:r>
+            <w:rPr>
+              <w:rFonts w:ascii="Open Sans Condensed Light" w:hAnsi="Open Sans Condensed Light"/>
+              <w:color w:val="363636"/>
+              <w:sz w:val="16"/>
+              <w:szCs w:val="16"/>
+            </w:rPr>
+            <w:t>enregistrée</w:t>
+          </w:r>
+          <w:proofErr w:type="spellEnd"/>
+          <w:r>
+            <w:rPr>
+              <w:rFonts w:ascii="Open Sans Condensed Light" w:hAnsi="Open Sans Condensed Light"/>
+              <w:color w:val="363636"/>
+              <w:sz w:val="16"/>
+              <w:szCs w:val="16"/>
+            </w:rPr>
+            <w:t xml:space="preserve"> au RCS de </w:t>
           </w:r>
           <w:r>
             <w:rPr>
@@ -14398,7 +15109,27 @@
               <w:sz w:val="16"/>
               <w:szCs w:val="16"/>
             </w:rPr>
-            <w:t xml:space="preserve"> – SIREN 999 999 999 – Code APE : 6202A</w:t>
+            <w:t xml:space="preserve"> – SIREN 999 999 999 – Code </w:t>
+          </w:r>
+          <w:proofErr w:type="gramStart"/>
+          <w:r>
+            <w:rPr>
+              <w:rFonts w:ascii="Open Sans Condensed Light" w:hAnsi="Open Sans Condensed Light"/>
+              <w:color w:val="363636"/>
+              <w:sz w:val="16"/>
+              <w:szCs w:val="16"/>
+            </w:rPr>
+            <w:t>APE :</w:t>
+          </w:r>
+          <w:proofErr w:type="gramEnd"/>
+          <w:r>
+            <w:rPr>
+              <w:rFonts w:ascii="Open Sans Condensed Light" w:hAnsi="Open Sans Condensed Light"/>
+              <w:color w:val="363636"/>
+              <w:sz w:val="16"/>
+              <w:szCs w:val="16"/>
+            </w:rPr>
+            <w:t xml:space="preserve"> 6202A</w:t>
           </w:r>
         </w:p>
       </w:tc>

</xml_diff>

<commit_message>
modification des dossiers et du pv pour la livraison complète du projet
</commit_message>
<xml_diff>
--- a/Projet OC Pizza - Dossier d_exploitation.docx
+++ b/Projet OC Pizza - Dossier d_exploitation.docx
@@ -358,7 +358,7 @@
         <w:rPr>
           <w:noProof/>
         </w:rPr>
-        <w:instrText xml:space="preserve"> PAGEREF _Toc70583153 \h </w:instrText>
+        <w:instrText xml:space="preserve"> PAGEREF _Toc70776720 \h </w:instrText>
       </w:r>
       <w:r>
         <w:rPr>
@@ -420,7 +420,7 @@
         <w:rPr>
           <w:noProof/>
         </w:rPr>
-        <w:instrText xml:space="preserve"> PAGEREF _Toc70583154 \h </w:instrText>
+        <w:instrText xml:space="preserve"> PAGEREF _Toc70776721 \h </w:instrText>
       </w:r>
       <w:r>
         <w:rPr>
@@ -481,7 +481,7 @@
         <w:rPr>
           <w:noProof/>
         </w:rPr>
-        <w:instrText xml:space="preserve"> PAGEREF _Toc70583155 \h </w:instrText>
+        <w:instrText xml:space="preserve"> PAGEREF _Toc70776722 \h </w:instrText>
       </w:r>
       <w:r>
         <w:rPr>
@@ -542,7 +542,7 @@
         <w:rPr>
           <w:noProof/>
         </w:rPr>
-        <w:instrText xml:space="preserve"> PAGEREF _Toc70583156 \h </w:instrText>
+        <w:instrText xml:space="preserve"> PAGEREF _Toc70776723 \h </w:instrText>
       </w:r>
       <w:r>
         <w:rPr>
@@ -604,7 +604,7 @@
         <w:rPr>
           <w:noProof/>
         </w:rPr>
-        <w:instrText xml:space="preserve"> PAGEREF _Toc70583157 \h </w:instrText>
+        <w:instrText xml:space="preserve"> PAGEREF _Toc70776724 \h </w:instrText>
       </w:r>
       <w:r>
         <w:rPr>
@@ -665,7 +665,7 @@
         <w:rPr>
           <w:noProof/>
         </w:rPr>
-        <w:instrText xml:space="preserve"> PAGEREF _Toc70583158 \h </w:instrText>
+        <w:instrText xml:space="preserve"> PAGEREF _Toc70776725 \h </w:instrText>
       </w:r>
       <w:r>
         <w:rPr>
@@ -728,7 +728,7 @@
         <w:rPr>
           <w:noProof/>
         </w:rPr>
-        <w:instrText xml:space="preserve"> PAGEREF _Toc70583159 \h </w:instrText>
+        <w:instrText xml:space="preserve"> PAGEREF _Toc70776726 \h </w:instrText>
       </w:r>
       <w:r>
         <w:rPr>
@@ -790,7 +790,7 @@
         <w:rPr>
           <w:noProof/>
         </w:rPr>
-        <w:instrText xml:space="preserve"> PAGEREF _Toc70583160 \h </w:instrText>
+        <w:instrText xml:space="preserve"> PAGEREF _Toc70776727 \h </w:instrText>
       </w:r>
       <w:r>
         <w:rPr>
@@ -853,7 +853,7 @@
         <w:rPr>
           <w:noProof/>
         </w:rPr>
-        <w:instrText xml:space="preserve"> PAGEREF _Toc70583161 \h </w:instrText>
+        <w:instrText xml:space="preserve"> PAGEREF _Toc70776728 \h </w:instrText>
       </w:r>
       <w:r>
         <w:rPr>
@@ -915,7 +915,7 @@
         <w:rPr>
           <w:noProof/>
         </w:rPr>
-        <w:instrText xml:space="preserve"> PAGEREF _Toc70583162 \h </w:instrText>
+        <w:instrText xml:space="preserve"> PAGEREF _Toc70776729 \h </w:instrText>
       </w:r>
       <w:r>
         <w:rPr>
@@ -978,7 +978,7 @@
         <w:rPr>
           <w:noProof/>
         </w:rPr>
-        <w:instrText xml:space="preserve"> PAGEREF _Toc70583163 \h </w:instrText>
+        <w:instrText xml:space="preserve"> PAGEREF _Toc70776730 \h </w:instrText>
       </w:r>
       <w:r>
         <w:rPr>
@@ -1041,7 +1041,7 @@
         <w:rPr>
           <w:noProof/>
         </w:rPr>
-        <w:instrText xml:space="preserve"> PAGEREF _Toc70583164 \h </w:instrText>
+        <w:instrText xml:space="preserve"> PAGEREF _Toc70776731 \h </w:instrText>
       </w:r>
       <w:r>
         <w:rPr>
@@ -1102,7 +1102,7 @@
         <w:rPr>
           <w:noProof/>
         </w:rPr>
-        <w:instrText xml:space="preserve"> PAGEREF _Toc70583165 \h </w:instrText>
+        <w:instrText xml:space="preserve"> PAGEREF _Toc70776732 \h </w:instrText>
       </w:r>
       <w:r>
         <w:rPr>
@@ -1163,7 +1163,7 @@
         <w:rPr>
           <w:noProof/>
         </w:rPr>
-        <w:instrText xml:space="preserve"> PAGEREF _Toc70583166 \h </w:instrText>
+        <w:instrText xml:space="preserve"> PAGEREF _Toc70776733 \h </w:instrText>
       </w:r>
       <w:r>
         <w:rPr>
@@ -1225,7 +1225,7 @@
         <w:rPr>
           <w:noProof/>
         </w:rPr>
-        <w:instrText xml:space="preserve"> PAGEREF _Toc70583167 \h </w:instrText>
+        <w:instrText xml:space="preserve"> PAGEREF _Toc70776734 \h </w:instrText>
       </w:r>
       <w:r>
         <w:rPr>
@@ -1286,7 +1286,7 @@
         <w:rPr>
           <w:noProof/>
         </w:rPr>
-        <w:instrText xml:space="preserve"> PAGEREF _Toc70583168 \h </w:instrText>
+        <w:instrText xml:space="preserve"> PAGEREF _Toc70776735 \h </w:instrText>
       </w:r>
       <w:r>
         <w:rPr>
@@ -1349,7 +1349,7 @@
         <w:rPr>
           <w:noProof/>
         </w:rPr>
-        <w:instrText xml:space="preserve"> PAGEREF _Toc70583169 \h </w:instrText>
+        <w:instrText xml:space="preserve"> PAGEREF _Toc70776736 \h </w:instrText>
       </w:r>
       <w:r>
         <w:rPr>
@@ -1412,7 +1412,7 @@
         <w:rPr>
           <w:noProof/>
         </w:rPr>
-        <w:instrText xml:space="preserve"> PAGEREF _Toc70583170 \h </w:instrText>
+        <w:instrText xml:space="preserve"> PAGEREF _Toc70776737 \h </w:instrText>
       </w:r>
       <w:r>
         <w:rPr>
@@ -1474,7 +1474,7 @@
         <w:rPr>
           <w:noProof/>
         </w:rPr>
-        <w:instrText xml:space="preserve"> PAGEREF _Toc70583171 \h </w:instrText>
+        <w:instrText xml:space="preserve"> PAGEREF _Toc70776738 \h </w:instrText>
       </w:r>
       <w:r>
         <w:rPr>
@@ -1536,7 +1536,7 @@
         <w:rPr>
           <w:noProof/>
         </w:rPr>
-        <w:instrText xml:space="preserve"> PAGEREF _Toc70583172 \h </w:instrText>
+        <w:instrText xml:space="preserve"> PAGEREF _Toc70776739 \h </w:instrText>
       </w:r>
       <w:r>
         <w:rPr>
@@ -1598,7 +1598,7 @@
         <w:rPr>
           <w:noProof/>
         </w:rPr>
-        <w:instrText xml:space="preserve"> PAGEREF _Toc70583173 \h </w:instrText>
+        <w:instrText xml:space="preserve"> PAGEREF _Toc70776740 \h </w:instrText>
       </w:r>
       <w:r>
         <w:rPr>
@@ -1615,7 +1615,7 @@
         <w:rPr>
           <w:noProof/>
         </w:rPr>
-        <w:t>8</w:t>
+        <w:t>9</w:t>
       </w:r>
       <w:r>
         <w:rPr>
@@ -1661,7 +1661,7 @@
         <w:rPr>
           <w:noProof/>
         </w:rPr>
-        <w:instrText xml:space="preserve"> PAGEREF _Toc70583174 \h </w:instrText>
+        <w:instrText xml:space="preserve"> PAGEREF _Toc70776741 \h </w:instrText>
       </w:r>
       <w:r>
         <w:rPr>
@@ -1724,7 +1724,7 @@
         <w:rPr>
           <w:noProof/>
         </w:rPr>
-        <w:instrText xml:space="preserve"> PAGEREF _Toc70583175 \h </w:instrText>
+        <w:instrText xml:space="preserve"> PAGEREF _Toc70776742 \h </w:instrText>
       </w:r>
       <w:r>
         <w:rPr>
@@ -1786,7 +1786,7 @@
         <w:rPr>
           <w:noProof/>
         </w:rPr>
-        <w:instrText xml:space="preserve"> PAGEREF _Toc70583176 \h </w:instrText>
+        <w:instrText xml:space="preserve"> PAGEREF _Toc70776743 \h </w:instrText>
       </w:r>
       <w:r>
         <w:rPr>
@@ -1848,7 +1848,7 @@
         <w:rPr>
           <w:noProof/>
         </w:rPr>
-        <w:instrText xml:space="preserve"> PAGEREF _Toc70583177 \h </w:instrText>
+        <w:instrText xml:space="preserve"> PAGEREF _Toc70776744 \h </w:instrText>
       </w:r>
       <w:r>
         <w:rPr>
@@ -1911,7 +1911,7 @@
         <w:rPr>
           <w:noProof/>
         </w:rPr>
-        <w:instrText xml:space="preserve"> PAGEREF _Toc70583178 \h </w:instrText>
+        <w:instrText xml:space="preserve"> PAGEREF _Toc70776745 \h </w:instrText>
       </w:r>
       <w:r>
         <w:rPr>
@@ -1974,7 +1974,7 @@
         <w:rPr>
           <w:noProof/>
         </w:rPr>
-        <w:instrText xml:space="preserve"> PAGEREF _Toc70583179 \h </w:instrText>
+        <w:instrText xml:space="preserve"> PAGEREF _Toc70776746 \h </w:instrText>
       </w:r>
       <w:r>
         <w:rPr>
@@ -2037,7 +2037,7 @@
         <w:rPr>
           <w:noProof/>
         </w:rPr>
-        <w:instrText xml:space="preserve"> PAGEREF _Toc70583180 \h </w:instrText>
+        <w:instrText xml:space="preserve"> PAGEREF _Toc70776747 \h </w:instrText>
       </w:r>
       <w:r>
         <w:rPr>
@@ -2100,7 +2100,7 @@
         <w:rPr>
           <w:noProof/>
         </w:rPr>
-        <w:instrText xml:space="preserve"> PAGEREF _Toc70583181 \h </w:instrText>
+        <w:instrText xml:space="preserve"> PAGEREF _Toc70776748 \h </w:instrText>
       </w:r>
       <w:r>
         <w:rPr>
@@ -2163,7 +2163,7 @@
         <w:rPr>
           <w:noProof/>
         </w:rPr>
-        <w:instrText xml:space="preserve"> PAGEREF _Toc70583182 \h </w:instrText>
+        <w:instrText xml:space="preserve"> PAGEREF _Toc70776749 \h </w:instrText>
       </w:r>
       <w:r>
         <w:rPr>
@@ -2226,7 +2226,7 @@
         <w:rPr>
           <w:noProof/>
         </w:rPr>
-        <w:instrText xml:space="preserve"> PAGEREF _Toc70583183 \h </w:instrText>
+        <w:instrText xml:space="preserve"> PAGEREF _Toc70776750 \h </w:instrText>
       </w:r>
       <w:r>
         <w:rPr>
@@ -2289,7 +2289,7 @@
         <w:rPr>
           <w:noProof/>
         </w:rPr>
-        <w:instrText xml:space="preserve"> PAGEREF _Toc70583184 \h </w:instrText>
+        <w:instrText xml:space="preserve"> PAGEREF _Toc70776751 \h </w:instrText>
       </w:r>
       <w:r>
         <w:rPr>
@@ -2350,7 +2350,7 @@
         <w:rPr>
           <w:noProof/>
         </w:rPr>
-        <w:instrText xml:space="preserve"> PAGEREF _Toc70583185 \h </w:instrText>
+        <w:instrText xml:space="preserve"> PAGEREF _Toc70776752 \h </w:instrText>
       </w:r>
       <w:r>
         <w:rPr>
@@ -2413,7 +2413,7 @@
         <w:rPr>
           <w:noProof/>
         </w:rPr>
-        <w:instrText xml:space="preserve"> PAGEREF _Toc70583186 \h </w:instrText>
+        <w:instrText xml:space="preserve"> PAGEREF _Toc70776753 \h </w:instrText>
       </w:r>
       <w:r>
         <w:rPr>
@@ -2476,7 +2476,7 @@
         <w:rPr>
           <w:noProof/>
         </w:rPr>
-        <w:instrText xml:space="preserve"> PAGEREF _Toc70583187 \h </w:instrText>
+        <w:instrText xml:space="preserve"> PAGEREF _Toc70776754 \h </w:instrText>
       </w:r>
       <w:r>
         <w:rPr>
@@ -2538,7 +2538,7 @@
         <w:rPr>
           <w:noProof/>
         </w:rPr>
-        <w:instrText xml:space="preserve"> PAGEREF _Toc70583188 \h </w:instrText>
+        <w:instrText xml:space="preserve"> PAGEREF _Toc70776755 \h </w:instrText>
       </w:r>
       <w:r>
         <w:rPr>
@@ -2600,7 +2600,7 @@
         <w:rPr>
           <w:noProof/>
         </w:rPr>
-        <w:instrText xml:space="preserve"> PAGEREF _Toc70583189 \h </w:instrText>
+        <w:instrText xml:space="preserve"> PAGEREF _Toc70776756 \h </w:instrText>
       </w:r>
       <w:r>
         <w:rPr>
@@ -2663,7 +2663,7 @@
         <w:rPr>
           <w:noProof/>
         </w:rPr>
-        <w:instrText xml:space="preserve"> PAGEREF _Toc70583190 \h </w:instrText>
+        <w:instrText xml:space="preserve"> PAGEREF _Toc70776757 \h </w:instrText>
       </w:r>
       <w:r>
         <w:rPr>
@@ -2726,7 +2726,7 @@
         <w:rPr>
           <w:noProof/>
         </w:rPr>
-        <w:instrText xml:space="preserve"> PAGEREF _Toc70583191 \h </w:instrText>
+        <w:instrText xml:space="preserve"> PAGEREF _Toc70776758 \h </w:instrText>
       </w:r>
       <w:r>
         <w:rPr>
@@ -2789,7 +2789,7 @@
         <w:rPr>
           <w:noProof/>
         </w:rPr>
-        <w:instrText xml:space="preserve"> PAGEREF _Toc70583192 \h </w:instrText>
+        <w:instrText xml:space="preserve"> PAGEREF _Toc70776759 \h </w:instrText>
       </w:r>
       <w:r>
         <w:rPr>
@@ -2806,7 +2806,7 @@
         <w:rPr>
           <w:noProof/>
         </w:rPr>
-        <w:t>18</w:t>
+        <w:t>17</w:t>
       </w:r>
       <w:r>
         <w:rPr>
@@ -2852,7 +2852,7 @@
         <w:rPr>
           <w:noProof/>
         </w:rPr>
-        <w:instrText xml:space="preserve"> PAGEREF _Toc70583193 \h </w:instrText>
+        <w:instrText xml:space="preserve"> PAGEREF _Toc70776760 \h </w:instrText>
       </w:r>
       <w:r>
         <w:rPr>
@@ -2869,190 +2869,190 @@
         <w:rPr>
           <w:noProof/>
         </w:rPr>
+        <w:t>18</w:t>
+      </w:r>
+      <w:r>
+        <w:rPr>
+          <w:noProof/>
+        </w:rPr>
+        <w:fldChar w:fldCharType="end"/>
+      </w:r>
+    </w:p>
+    <w:p>
+      <w:pPr>
+        <w:pStyle w:val="TM2"/>
+        <w:rPr>
+          <w:rFonts w:ascii="Calibri" w:eastAsia="Times New Roman" w:hAnsi="Calibri" w:cs="Times New Roman"/>
+          <w:noProof/>
+          <w:kern w:val="0"/>
+          <w:szCs w:val="22"/>
+          <w:lang w:val="fr-FR" w:eastAsia="fr-FR" w:bidi="ar-SA"/>
+        </w:rPr>
+      </w:pPr>
+      <w:r>
+        <w:rPr>
+          <w:rFonts w:ascii="Times New Roman" w:hAnsi="Times New Roman" w:cs="Times New Roman"/>
+          <w:noProof/>
+          <w:lang w:val="fr-FR"/>
+        </w:rPr>
+        <w:t>5.1 - Base de données</w:t>
+      </w:r>
+      <w:r>
+        <w:rPr>
+          <w:noProof/>
+        </w:rPr>
+        <w:tab/>
+      </w:r>
+      <w:r>
+        <w:rPr>
+          <w:noProof/>
+        </w:rPr>
+        <w:fldChar w:fldCharType="begin"/>
+      </w:r>
+      <w:r>
+        <w:rPr>
+          <w:noProof/>
+        </w:rPr>
+        <w:instrText xml:space="preserve"> PAGEREF _Toc70776761 \h </w:instrText>
+      </w:r>
+      <w:r>
+        <w:rPr>
+          <w:noProof/>
+        </w:rPr>
+      </w:r>
+      <w:r>
+        <w:rPr>
+          <w:noProof/>
+        </w:rPr>
+        <w:fldChar w:fldCharType="separate"/>
+      </w:r>
+      <w:r>
+        <w:rPr>
+          <w:noProof/>
+        </w:rPr>
+        <w:t>18</w:t>
+      </w:r>
+      <w:r>
+        <w:rPr>
+          <w:noProof/>
+        </w:rPr>
+        <w:fldChar w:fldCharType="end"/>
+      </w:r>
+    </w:p>
+    <w:p>
+      <w:pPr>
+        <w:pStyle w:val="TM2"/>
+        <w:rPr>
+          <w:rFonts w:ascii="Calibri" w:eastAsia="Times New Roman" w:hAnsi="Calibri" w:cs="Times New Roman"/>
+          <w:noProof/>
+          <w:kern w:val="0"/>
+          <w:szCs w:val="22"/>
+          <w:lang w:val="fr-FR" w:eastAsia="fr-FR" w:bidi="ar-SA"/>
+        </w:rPr>
+      </w:pPr>
+      <w:r>
+        <w:rPr>
+          <w:rFonts w:ascii="Times New Roman" w:hAnsi="Times New Roman" w:cs="Times New Roman"/>
+          <w:noProof/>
+          <w:lang w:val="fr-FR"/>
+        </w:rPr>
+        <w:t>5.2 - Batchs</w:t>
+      </w:r>
+      <w:r>
+        <w:rPr>
+          <w:noProof/>
+        </w:rPr>
+        <w:tab/>
+      </w:r>
+      <w:r>
+        <w:rPr>
+          <w:noProof/>
+        </w:rPr>
+        <w:fldChar w:fldCharType="begin"/>
+      </w:r>
+      <w:r>
+        <w:rPr>
+          <w:noProof/>
+        </w:rPr>
+        <w:instrText xml:space="preserve"> PAGEREF _Toc70776762 \h </w:instrText>
+      </w:r>
+      <w:r>
+        <w:rPr>
+          <w:noProof/>
+        </w:rPr>
+      </w:r>
+      <w:r>
+        <w:rPr>
+          <w:noProof/>
+        </w:rPr>
+        <w:fldChar w:fldCharType="separate"/>
+      </w:r>
+      <w:r>
+        <w:rPr>
+          <w:noProof/>
+        </w:rPr>
+        <w:t>18</w:t>
+      </w:r>
+      <w:r>
+        <w:rPr>
+          <w:noProof/>
+        </w:rPr>
+        <w:fldChar w:fldCharType="end"/>
+      </w:r>
+    </w:p>
+    <w:p>
+      <w:pPr>
+        <w:pStyle w:val="TM2"/>
+        <w:rPr>
+          <w:rFonts w:ascii="Calibri" w:eastAsia="Times New Roman" w:hAnsi="Calibri" w:cs="Times New Roman"/>
+          <w:noProof/>
+          <w:kern w:val="0"/>
+          <w:szCs w:val="22"/>
+          <w:lang w:val="fr-FR" w:eastAsia="fr-FR" w:bidi="ar-SA"/>
+        </w:rPr>
+      </w:pPr>
+      <w:r>
+        <w:rPr>
+          <w:rFonts w:ascii="Times New Roman" w:hAnsi="Times New Roman" w:cs="Times New Roman"/>
+          <w:noProof/>
+          <w:lang w:val="fr-FR"/>
+        </w:rPr>
+        <w:t>5.3 - Application web</w:t>
+      </w:r>
+      <w:r>
+        <w:rPr>
+          <w:noProof/>
+        </w:rPr>
+        <w:tab/>
+      </w:r>
+      <w:r>
+        <w:rPr>
+          <w:noProof/>
+        </w:rPr>
+        <w:fldChar w:fldCharType="begin"/>
+      </w:r>
+      <w:r>
+        <w:rPr>
+          <w:noProof/>
+        </w:rPr>
+        <w:instrText xml:space="preserve"> PAGEREF _Toc70776763 \h </w:instrText>
+      </w:r>
+      <w:r>
+        <w:rPr>
+          <w:noProof/>
+        </w:rPr>
+      </w:r>
+      <w:r>
+        <w:rPr>
+          <w:noProof/>
+        </w:rPr>
+        <w:fldChar w:fldCharType="separate"/>
+      </w:r>
+      <w:r>
+        <w:rPr>
+          <w:noProof/>
+        </w:rPr>
         <w:t>19</w:t>
-      </w:r>
-      <w:r>
-        <w:rPr>
-          <w:noProof/>
-        </w:rPr>
-        <w:fldChar w:fldCharType="end"/>
-      </w:r>
-    </w:p>
-    <w:p>
-      <w:pPr>
-        <w:pStyle w:val="TM2"/>
-        <w:rPr>
-          <w:rFonts w:ascii="Calibri" w:eastAsia="Times New Roman" w:hAnsi="Calibri" w:cs="Times New Roman"/>
-          <w:noProof/>
-          <w:kern w:val="0"/>
-          <w:szCs w:val="22"/>
-          <w:lang w:val="fr-FR" w:eastAsia="fr-FR" w:bidi="ar-SA"/>
-        </w:rPr>
-      </w:pPr>
-      <w:r>
-        <w:rPr>
-          <w:rFonts w:ascii="Times New Roman" w:hAnsi="Times New Roman" w:cs="Times New Roman"/>
-          <w:noProof/>
-          <w:lang w:val="fr-FR"/>
-        </w:rPr>
-        <w:t>5.1 - Base de données</w:t>
-      </w:r>
-      <w:r>
-        <w:rPr>
-          <w:noProof/>
-        </w:rPr>
-        <w:tab/>
-      </w:r>
-      <w:r>
-        <w:rPr>
-          <w:noProof/>
-        </w:rPr>
-        <w:fldChar w:fldCharType="begin"/>
-      </w:r>
-      <w:r>
-        <w:rPr>
-          <w:noProof/>
-        </w:rPr>
-        <w:instrText xml:space="preserve"> PAGEREF _Toc70583194 \h </w:instrText>
-      </w:r>
-      <w:r>
-        <w:rPr>
-          <w:noProof/>
-        </w:rPr>
-      </w:r>
-      <w:r>
-        <w:rPr>
-          <w:noProof/>
-        </w:rPr>
-        <w:fldChar w:fldCharType="separate"/>
-      </w:r>
-      <w:r>
-        <w:rPr>
-          <w:noProof/>
-        </w:rPr>
-        <w:t>19</w:t>
-      </w:r>
-      <w:r>
-        <w:rPr>
-          <w:noProof/>
-        </w:rPr>
-        <w:fldChar w:fldCharType="end"/>
-      </w:r>
-    </w:p>
-    <w:p>
-      <w:pPr>
-        <w:pStyle w:val="TM2"/>
-        <w:rPr>
-          <w:rFonts w:ascii="Calibri" w:eastAsia="Times New Roman" w:hAnsi="Calibri" w:cs="Times New Roman"/>
-          <w:noProof/>
-          <w:kern w:val="0"/>
-          <w:szCs w:val="22"/>
-          <w:lang w:val="fr-FR" w:eastAsia="fr-FR" w:bidi="ar-SA"/>
-        </w:rPr>
-      </w:pPr>
-      <w:r>
-        <w:rPr>
-          <w:rFonts w:ascii="Times New Roman" w:hAnsi="Times New Roman" w:cs="Times New Roman"/>
-          <w:noProof/>
-          <w:lang w:val="fr-FR"/>
-        </w:rPr>
-        <w:t>5.2 - Batchs</w:t>
-      </w:r>
-      <w:r>
-        <w:rPr>
-          <w:noProof/>
-        </w:rPr>
-        <w:tab/>
-      </w:r>
-      <w:r>
-        <w:rPr>
-          <w:noProof/>
-        </w:rPr>
-        <w:fldChar w:fldCharType="begin"/>
-      </w:r>
-      <w:r>
-        <w:rPr>
-          <w:noProof/>
-        </w:rPr>
-        <w:instrText xml:space="preserve"> PAGEREF _Toc70583195 \h </w:instrText>
-      </w:r>
-      <w:r>
-        <w:rPr>
-          <w:noProof/>
-        </w:rPr>
-      </w:r>
-      <w:r>
-        <w:rPr>
-          <w:noProof/>
-        </w:rPr>
-        <w:fldChar w:fldCharType="separate"/>
-      </w:r>
-      <w:r>
-        <w:rPr>
-          <w:noProof/>
-        </w:rPr>
-        <w:t>19</w:t>
-      </w:r>
-      <w:r>
-        <w:rPr>
-          <w:noProof/>
-        </w:rPr>
-        <w:fldChar w:fldCharType="end"/>
-      </w:r>
-    </w:p>
-    <w:p>
-      <w:pPr>
-        <w:pStyle w:val="TM2"/>
-        <w:rPr>
-          <w:rFonts w:ascii="Calibri" w:eastAsia="Times New Roman" w:hAnsi="Calibri" w:cs="Times New Roman"/>
-          <w:noProof/>
-          <w:kern w:val="0"/>
-          <w:szCs w:val="22"/>
-          <w:lang w:val="fr-FR" w:eastAsia="fr-FR" w:bidi="ar-SA"/>
-        </w:rPr>
-      </w:pPr>
-      <w:r>
-        <w:rPr>
-          <w:rFonts w:ascii="Times New Roman" w:hAnsi="Times New Roman" w:cs="Times New Roman"/>
-          <w:noProof/>
-          <w:lang w:val="fr-FR"/>
-        </w:rPr>
-        <w:t>5.3 - Application web</w:t>
-      </w:r>
-      <w:r>
-        <w:rPr>
-          <w:noProof/>
-        </w:rPr>
-        <w:tab/>
-      </w:r>
-      <w:r>
-        <w:rPr>
-          <w:noProof/>
-        </w:rPr>
-        <w:fldChar w:fldCharType="begin"/>
-      </w:r>
-      <w:r>
-        <w:rPr>
-          <w:noProof/>
-        </w:rPr>
-        <w:instrText xml:space="preserve"> PAGEREF _Toc70583196 \h </w:instrText>
-      </w:r>
-      <w:r>
-        <w:rPr>
-          <w:noProof/>
-        </w:rPr>
-      </w:r>
-      <w:r>
-        <w:rPr>
-          <w:noProof/>
-        </w:rPr>
-        <w:fldChar w:fldCharType="separate"/>
-      </w:r>
-      <w:r>
-        <w:rPr>
-          <w:noProof/>
-        </w:rPr>
-        <w:t>20</w:t>
       </w:r>
       <w:r>
         <w:rPr>
@@ -3097,7 +3097,7 @@
         <w:rPr>
           <w:noProof/>
         </w:rPr>
-        <w:instrText xml:space="preserve"> PAGEREF _Toc70583197 \h </w:instrText>
+        <w:instrText xml:space="preserve"> PAGEREF _Toc70776764 \h </w:instrText>
       </w:r>
       <w:r>
         <w:rPr>
@@ -3114,7 +3114,7 @@
         <w:rPr>
           <w:noProof/>
         </w:rPr>
-        <w:t>21</w:t>
+        <w:t>20</w:t>
       </w:r>
       <w:r>
         <w:rPr>
@@ -3158,7 +3158,7 @@
         <w:rPr>
           <w:noProof/>
         </w:rPr>
-        <w:instrText xml:space="preserve"> PAGEREF _Toc70583198 \h </w:instrText>
+        <w:instrText xml:space="preserve"> PAGEREF _Toc70776765 \h </w:instrText>
       </w:r>
       <w:r>
         <w:rPr>
@@ -3175,7 +3175,7 @@
         <w:rPr>
           <w:noProof/>
         </w:rPr>
-        <w:t>21</w:t>
+        <w:t>20</w:t>
       </w:r>
       <w:r>
         <w:rPr>
@@ -3219,7 +3219,7 @@
         <w:rPr>
           <w:noProof/>
         </w:rPr>
-        <w:instrText xml:space="preserve"> PAGEREF _Toc70583199 \h </w:instrText>
+        <w:instrText xml:space="preserve"> PAGEREF _Toc70776766 \h </w:instrText>
       </w:r>
       <w:r>
         <w:rPr>
@@ -3236,7 +3236,7 @@
         <w:rPr>
           <w:noProof/>
         </w:rPr>
-        <w:t>21</w:t>
+        <w:t>20</w:t>
       </w:r>
       <w:r>
         <w:rPr>
@@ -3280,7 +3280,7 @@
         <w:rPr>
           <w:noProof/>
         </w:rPr>
-        <w:instrText xml:space="preserve"> PAGEREF _Toc70583200 \h </w:instrText>
+        <w:instrText xml:space="preserve"> PAGEREF _Toc70776767 \h </w:instrText>
       </w:r>
       <w:r>
         <w:rPr>
@@ -3297,7 +3297,7 @@
         <w:rPr>
           <w:noProof/>
         </w:rPr>
-        <w:t>21</w:t>
+        <w:t>20</w:t>
       </w:r>
       <w:r>
         <w:rPr>
@@ -3342,7 +3342,7 @@
         <w:rPr>
           <w:noProof/>
         </w:rPr>
-        <w:instrText xml:space="preserve"> PAGEREF _Toc70583201 \h </w:instrText>
+        <w:instrText xml:space="preserve"> PAGEREF _Toc70776768 \h </w:instrText>
       </w:r>
       <w:r>
         <w:rPr>
@@ -3359,7 +3359,7 @@
         <w:rPr>
           <w:noProof/>
         </w:rPr>
-        <w:t>22</w:t>
+        <w:t>21</w:t>
       </w:r>
       <w:r>
         <w:rPr>
@@ -3403,7 +3403,7 @@
         <w:rPr>
           <w:noProof/>
         </w:rPr>
-        <w:instrText xml:space="preserve"> PAGEREF _Toc70583202 \h </w:instrText>
+        <w:instrText xml:space="preserve"> PAGEREF _Toc70776769 \h </w:instrText>
       </w:r>
       <w:r>
         <w:rPr>
@@ -3420,7 +3420,7 @@
         <w:rPr>
           <w:noProof/>
         </w:rPr>
-        <w:t>22</w:t>
+        <w:t>21</w:t>
       </w:r>
       <w:r>
         <w:rPr>
@@ -3465,7 +3465,7 @@
         <w:rPr>
           <w:noProof/>
         </w:rPr>
-        <w:instrText xml:space="preserve"> PAGEREF _Toc70583203 \h </w:instrText>
+        <w:instrText xml:space="preserve"> PAGEREF _Toc70776770 \h </w:instrText>
       </w:r>
       <w:r>
         <w:rPr>
@@ -3482,7 +3482,7 @@
         <w:rPr>
           <w:noProof/>
         </w:rPr>
-        <w:t>23</w:t>
+        <w:t>22</w:t>
       </w:r>
       <w:r>
         <w:rPr>
@@ -3526,7 +3526,7 @@
         <w:rPr>
           <w:noProof/>
         </w:rPr>
-        <w:instrText xml:space="preserve"> PAGEREF _Toc70583204 \h </w:instrText>
+        <w:instrText xml:space="preserve"> PAGEREF _Toc70776771 \h </w:instrText>
       </w:r>
       <w:r>
         <w:rPr>
@@ -3543,7 +3543,7 @@
         <w:rPr>
           <w:noProof/>
         </w:rPr>
-        <w:t>23</w:t>
+        <w:t>22</w:t>
       </w:r>
       <w:r>
         <w:rPr>
@@ -3587,7 +3587,7 @@
         <w:rPr>
           <w:noProof/>
         </w:rPr>
-        <w:instrText xml:space="preserve"> PAGEREF _Toc70583205 \h </w:instrText>
+        <w:instrText xml:space="preserve"> PAGEREF _Toc70776772 \h </w:instrText>
       </w:r>
       <w:r>
         <w:rPr>
@@ -3604,7 +3604,7 @@
         <w:rPr>
           <w:noProof/>
         </w:rPr>
-        <w:t>23</w:t>
+        <w:t>22</w:t>
       </w:r>
       <w:r>
         <w:rPr>
@@ -3649,7 +3649,7 @@
         <w:rPr>
           <w:noProof/>
         </w:rPr>
-        <w:instrText xml:space="preserve"> PAGEREF _Toc70583206 \h </w:instrText>
+        <w:instrText xml:space="preserve"> PAGEREF _Toc70776773 \h </w:instrText>
       </w:r>
       <w:r>
         <w:rPr>
@@ -3666,7 +3666,7 @@
         <w:rPr>
           <w:noProof/>
         </w:rPr>
-        <w:t>25</w:t>
+        <w:t>24</w:t>
       </w:r>
       <w:r>
         <w:rPr>
@@ -3731,7 +3731,7 @@
           <w:lang w:val="fr-FR"/>
         </w:rPr>
       </w:pPr>
-      <w:bookmarkStart w:id="0" w:name="_Toc70583153"/>
+      <w:bookmarkStart w:id="0" w:name="_Toc70776720"/>
       <w:r>
         <w:rPr>
           <w:rFonts w:ascii="Times New Roman" w:hAnsi="Times New Roman" w:cs="Times New Roman"/>
@@ -4050,7 +4050,7 @@
           <w:lang w:val="fr-FR"/>
         </w:rPr>
       </w:pPr>
-      <w:bookmarkStart w:id="1" w:name="_Toc70583154"/>
+      <w:bookmarkStart w:id="1" w:name="_Toc70776721"/>
       <w:r>
         <w:rPr>
           <w:rFonts w:ascii="Times New Roman" w:hAnsi="Times New Roman" w:cs="Times New Roman"/>
@@ -4072,7 +4072,7 @@
           <w:lang w:val="fr-FR"/>
         </w:rPr>
       </w:pPr>
-      <w:bookmarkStart w:id="2" w:name="_Toc70583155"/>
+      <w:bookmarkStart w:id="2" w:name="_Toc70776722"/>
       <w:r>
         <w:rPr>
           <w:rFonts w:ascii="Times New Roman" w:hAnsi="Times New Roman" w:cs="Times New Roman"/>
@@ -4200,7 +4200,7 @@
           <w:lang w:val="fr-FR"/>
         </w:rPr>
       </w:pPr>
-      <w:bookmarkStart w:id="3" w:name="_Toc70583156"/>
+      <w:bookmarkStart w:id="3" w:name="_Toc70776723"/>
       <w:r>
         <w:rPr>
           <w:rFonts w:ascii="Times New Roman" w:hAnsi="Times New Roman" w:cs="Times New Roman"/>
@@ -4500,7 +4500,7 @@
           <w:lang w:val="fr-FR"/>
         </w:rPr>
       </w:pPr>
-      <w:bookmarkStart w:id="6" w:name="_Toc70583157"/>
+      <w:bookmarkStart w:id="6" w:name="_Toc70776724"/>
       <w:proofErr w:type="spellStart"/>
       <w:r>
         <w:rPr>
@@ -4524,7 +4524,7 @@
           <w:lang w:val="fr-FR"/>
         </w:rPr>
       </w:pPr>
-      <w:bookmarkStart w:id="7" w:name="_Toc70583158"/>
+      <w:bookmarkStart w:id="7" w:name="_Toc70776725"/>
       <w:r>
         <w:rPr>
           <w:rFonts w:ascii="Times New Roman" w:hAnsi="Times New Roman" w:cs="Times New Roman"/>
@@ -4545,7 +4545,7 @@
           <w:lang w:val="fr-FR"/>
         </w:rPr>
       </w:pPr>
-      <w:bookmarkStart w:id="8" w:name="_Toc70583159"/>
+      <w:bookmarkStart w:id="8" w:name="_Toc70776726"/>
       <w:r>
         <w:rPr>
           <w:rFonts w:ascii="Times New Roman" w:hAnsi="Times New Roman" w:cs="Times New Roman"/>
@@ -4635,7 +4635,7 @@
           <w:lang w:val="fr-FR"/>
         </w:rPr>
       </w:pPr>
-      <w:bookmarkStart w:id="9" w:name="_Toc70583160"/>
+      <w:bookmarkStart w:id="9" w:name="_Toc70776727"/>
       <w:r>
         <w:rPr>
           <w:rFonts w:ascii="Times New Roman" w:hAnsi="Times New Roman" w:cs="Times New Roman"/>
@@ -4685,7 +4685,7 @@
           <w:lang w:val="fr-FR"/>
         </w:rPr>
       </w:pPr>
-      <w:bookmarkStart w:id="10" w:name="_Toc70583161"/>
+      <w:bookmarkStart w:id="10" w:name="_Toc70776728"/>
       <w:r>
         <w:rPr>
           <w:rFonts w:ascii="Times New Roman" w:hAnsi="Times New Roman" w:cs="Times New Roman"/>
@@ -4757,7 +4757,7 @@
           <w:lang w:val="fr-FR"/>
         </w:rPr>
       </w:pPr>
-      <w:bookmarkStart w:id="11" w:name="_Toc70583162"/>
+      <w:bookmarkStart w:id="11" w:name="_Toc70776729"/>
       <w:r>
         <w:rPr>
           <w:rFonts w:ascii="Times New Roman" w:hAnsi="Times New Roman" w:cs="Times New Roman"/>
@@ -4797,7 +4797,7 @@
           <w:lang w:val="fr-FR"/>
         </w:rPr>
       </w:pPr>
-      <w:bookmarkStart w:id="12" w:name="_Toc70583163"/>
+      <w:bookmarkStart w:id="12" w:name="_Toc70776730"/>
       <w:r>
         <w:rPr>
           <w:rFonts w:ascii="Times New Roman" w:hAnsi="Times New Roman" w:cs="Times New Roman"/>
@@ -4855,7 +4855,7 @@
           <w:lang w:val="fr-FR"/>
         </w:rPr>
       </w:pPr>
-      <w:bookmarkStart w:id="13" w:name="_Toc70583164"/>
+      <w:bookmarkStart w:id="13" w:name="_Toc70776731"/>
       <w:r>
         <w:rPr>
           <w:rFonts w:ascii="Times New Roman" w:hAnsi="Times New Roman" w:cs="Times New Roman"/>
@@ -4894,7 +4894,7 @@
           <w:lang w:val="fr-FR"/>
         </w:rPr>
       </w:pPr>
-      <w:bookmarkStart w:id="14" w:name="_Toc70583165"/>
+      <w:bookmarkStart w:id="14" w:name="_Toc70776732"/>
       <w:r>
         <w:rPr>
           <w:rFonts w:ascii="Times New Roman" w:hAnsi="Times New Roman" w:cs="Times New Roman"/>
@@ -5091,7 +5091,7 @@
           <w:lang w:val="fr-FR"/>
         </w:rPr>
       </w:pPr>
-      <w:bookmarkStart w:id="15" w:name="_Toc70583166"/>
+      <w:bookmarkStart w:id="15" w:name="_Toc70776733"/>
       <w:proofErr w:type="spellStart"/>
       <w:r>
         <w:rPr>
@@ -5428,7 +5428,7 @@
           <w:lang w:val="fr-FR"/>
         </w:rPr>
       </w:pPr>
-      <w:bookmarkStart w:id="16" w:name="_Toc70583167"/>
+      <w:bookmarkStart w:id="16" w:name="_Toc70776734"/>
       <w:r>
         <w:rPr>
           <w:rFonts w:ascii="Times New Roman" w:hAnsi="Times New Roman" w:cs="Times New Roman"/>
@@ -5450,7 +5450,7 @@
           <w:lang w:val="fr-FR"/>
         </w:rPr>
       </w:pPr>
-      <w:bookmarkStart w:id="17" w:name="_Toc70583168"/>
+      <w:bookmarkStart w:id="17" w:name="_Toc70776735"/>
       <w:r>
         <w:rPr>
           <w:rFonts w:ascii="Times New Roman" w:hAnsi="Times New Roman" w:cs="Times New Roman"/>
@@ -5479,7 +5479,7 @@
           <w:lang w:val="fr-FR"/>
         </w:rPr>
       </w:pPr>
-      <w:bookmarkStart w:id="18" w:name="_Toc70583169"/>
+      <w:bookmarkStart w:id="18" w:name="_Toc70776736"/>
       <w:r>
         <w:rPr>
           <w:rFonts w:ascii="Times New Roman" w:hAnsi="Times New Roman" w:cs="Times New Roman"/>
@@ -5826,15 +5826,7 @@
           <w:szCs w:val="22"/>
           <w:lang w:val="fr-FR"/>
         </w:rPr>
-        <w:t xml:space="preserve">l’accès </w:t>
-      </w:r>
-      <w:r>
-        <w:rPr>
-          <w:rFonts w:ascii="Times New Roman" w:hAnsi="Times New Roman" w:cs="Times New Roman"/>
-          <w:szCs w:val="22"/>
-          <w:lang w:val="fr-FR"/>
-        </w:rPr>
-        <w:t xml:space="preserve">à </w:t>
+        <w:t xml:space="preserve">au serveur </w:t>
       </w:r>
       <w:proofErr w:type="spellStart"/>
       <w:r>
@@ -5852,6 +5844,14 @@
           <w:szCs w:val="22"/>
           <w:lang w:val="fr-FR"/>
         </w:rPr>
+        <w:t xml:space="preserve"> d’y avoir accès</w:t>
+      </w:r>
+      <w:r>
+        <w:rPr>
+          <w:rFonts w:ascii="Times New Roman" w:hAnsi="Times New Roman" w:cs="Times New Roman"/>
+          <w:szCs w:val="22"/>
+          <w:lang w:val="fr-FR"/>
+        </w:rPr>
         <w:t>.</w:t>
       </w:r>
     </w:p>
@@ -5865,7 +5865,7 @@
           <w:lang w:val="fr-FR"/>
         </w:rPr>
       </w:pPr>
-      <w:bookmarkStart w:id="19" w:name="_Toc70583170"/>
+      <w:bookmarkStart w:id="19" w:name="_Toc70776737"/>
       <w:r>
         <w:rPr>
           <w:rFonts w:ascii="Times New Roman" w:hAnsi="Times New Roman" w:cs="Times New Roman"/>
@@ -5887,7 +5887,7 @@
           <w:lang w:val="fr-FR"/>
         </w:rPr>
       </w:pPr>
-      <w:bookmarkStart w:id="20" w:name="_Toc70583171"/>
+      <w:bookmarkStart w:id="20" w:name="_Toc70776738"/>
       <w:r>
         <w:rPr>
           <w:rFonts w:ascii="Times New Roman" w:hAnsi="Times New Roman" w:cs="Times New Roman"/>
@@ -6459,7 +6459,7 @@
           <w:lang w:val="fr-FR"/>
         </w:rPr>
       </w:pPr>
-      <w:bookmarkStart w:id="21" w:name="_Toc70583172"/>
+      <w:bookmarkStart w:id="21" w:name="_Toc70776739"/>
       <w:r>
         <w:rPr>
           <w:rFonts w:ascii="Times New Roman" w:hAnsi="Times New Roman" w:cs="Times New Roman"/>
@@ -6859,6 +6859,36 @@
     </w:p>
     <w:p>
       <w:pPr>
+        <w:pStyle w:val="Corpsdetexte"/>
+        <w:rPr>
+          <w:rFonts w:ascii="Times New Roman" w:hAnsi="Times New Roman" w:cs="Times New Roman"/>
+          <w:szCs w:val="22"/>
+          <w:lang w:val="fr-FR"/>
+        </w:rPr>
+      </w:pPr>
+    </w:p>
+    <w:p>
+      <w:pPr>
+        <w:pStyle w:val="Corpsdetexte"/>
+        <w:rPr>
+          <w:rFonts w:ascii="Times New Roman" w:hAnsi="Times New Roman" w:cs="Times New Roman"/>
+          <w:szCs w:val="22"/>
+          <w:lang w:val="fr-FR"/>
+        </w:rPr>
+      </w:pPr>
+    </w:p>
+    <w:p>
+      <w:pPr>
+        <w:pStyle w:val="Corpsdetexte"/>
+        <w:rPr>
+          <w:rFonts w:ascii="Times New Roman" w:hAnsi="Times New Roman" w:cs="Times New Roman"/>
+          <w:szCs w:val="22"/>
+          <w:lang w:val="fr-FR"/>
+        </w:rPr>
+      </w:pPr>
+    </w:p>
+    <w:p>
+      <w:pPr>
         <w:pStyle w:val="Titre4"/>
         <w:rPr>
           <w:rFonts w:ascii="Times New Roman" w:hAnsi="Times New Roman" w:cs="Times New Roman"/>
@@ -6867,7 +6897,7 @@
           <w:lang w:val="fr-FR"/>
         </w:rPr>
       </w:pPr>
-      <w:bookmarkStart w:id="22" w:name="_Toc70583173"/>
+      <w:bookmarkStart w:id="22" w:name="_Toc70776740"/>
       <w:r>
         <w:rPr>
           <w:rFonts w:ascii="Times New Roman" w:hAnsi="Times New Roman" w:cs="Times New Roman"/>
@@ -6875,6 +6905,7 @@
           <w:szCs w:val="22"/>
           <w:lang w:val="fr-FR"/>
         </w:rPr>
+        <w:lastRenderedPageBreak/>
         <w:t xml:space="preserve">Sécurisation </w:t>
       </w:r>
       <w:r>
@@ -6973,14 +7004,7 @@
           <w:rFonts w:ascii="Times New Roman" w:hAnsi="Times New Roman" w:cs="Times New Roman"/>
           <w:lang w:val="fr-FR"/>
         </w:rPr>
-        <w:t xml:space="preserve"> serveur. </w:t>
-      </w:r>
-      <w:r>
-        <w:rPr>
-          <w:rFonts w:ascii="Times New Roman" w:hAnsi="Times New Roman" w:cs="Times New Roman"/>
-          <w:lang w:val="fr-FR"/>
-        </w:rPr>
-        <w:t xml:space="preserve"> </w:t>
+        <w:t xml:space="preserve"> serveur.</w:t>
       </w:r>
     </w:p>
     <w:p>
@@ -6991,30 +7015,11 @@
           <w:lang w:val="fr-FR"/>
         </w:rPr>
       </w:pPr>
-    </w:p>
-    <w:p>
-      <w:pPr>
-        <w:pStyle w:val="Corpsdetexte"/>
-        <w:rPr>
-          <w:rFonts w:ascii="Times New Roman" w:hAnsi="Times New Roman" w:cs="Times New Roman"/>
-          <w:lang w:val="fr-FR"/>
-        </w:rPr>
-      </w:pPr>
-    </w:p>
-    <w:p>
-      <w:pPr>
-        <w:pStyle w:val="Corpsdetexte"/>
-        <w:rPr>
-          <w:rFonts w:ascii="Times New Roman" w:hAnsi="Times New Roman" w:cs="Times New Roman"/>
-          <w:lang w:val="fr-FR"/>
-        </w:rPr>
-      </w:pPr>
-      <w:r>
-        <w:rPr>
-          <w:rFonts w:ascii="Times New Roman" w:hAnsi="Times New Roman" w:cs="Times New Roman"/>
-          <w:lang w:val="fr-FR"/>
-        </w:rPr>
-        <w:lastRenderedPageBreak/>
+      <w:r>
+        <w:rPr>
+          <w:rFonts w:ascii="Times New Roman" w:hAnsi="Times New Roman" w:cs="Times New Roman"/>
+          <w:lang w:val="fr-FR"/>
+        </w:rPr>
         <w:t>Pour réaliser cela</w:t>
       </w:r>
       <w:r>
@@ -8378,7 +8383,7 @@
             <v:path o:extrusionok="f" gradientshapeok="t" o:connecttype="rect"/>
             <o:lock v:ext="edit" aspectratio="t"/>
           </v:shapetype>
-          <v:shape id="Image 1" o:spid="_x0000_i1025" type="#_x0000_t75" style="width:441.75pt;height:280.5pt;visibility:visible;mso-wrap-style:square">
+          <v:shape id="Image 1" o:spid="_x0000_i1025" type="#_x0000_t75" style="width:373.3pt;height:236.55pt;visibility:visible;mso-wrap-style:square">
             <v:imagedata r:id="rId14" o:title=""/>
           </v:shape>
         </w:pict>
@@ -8394,7 +8399,7 @@
           <w:lang w:val="fr-FR"/>
         </w:rPr>
       </w:pPr>
-      <w:bookmarkStart w:id="23" w:name="_Toc70583174"/>
+      <w:bookmarkStart w:id="23" w:name="_Toc70776741"/>
       <w:r>
         <w:rPr>
           <w:rFonts w:ascii="Times New Roman" w:hAnsi="Times New Roman" w:cs="Times New Roman"/>
@@ -8543,7 +8548,7 @@
           <w:lang w:val="fr-FR"/>
         </w:rPr>
       </w:pPr>
-      <w:bookmarkStart w:id="24" w:name="_Toc70583175"/>
+      <w:bookmarkStart w:id="24" w:name="_Toc70776742"/>
       <w:r>
         <w:rPr>
           <w:rFonts w:ascii="Times New Roman" w:hAnsi="Times New Roman" w:cs="Times New Roman"/>
@@ -8566,7 +8571,7 @@
         </w:rPr>
       </w:pPr>
       <w:bookmarkStart w:id="25" w:name="PowerArchitect"/>
-      <w:bookmarkStart w:id="26" w:name="_Toc70583176"/>
+      <w:bookmarkStart w:id="26" w:name="_Toc70776743"/>
       <w:r>
         <w:rPr>
           <w:rFonts w:ascii="Times New Roman" w:hAnsi="Times New Roman" w:cs="Times New Roman"/>
@@ -8734,7 +8739,7 @@
           <w:lang w:val="fr-FR"/>
         </w:rPr>
         <w:pict w14:anchorId="7CC9078B">
-          <v:shape id="_x0000_i1026" type="#_x0000_t75" style="width:482.25pt;height:375.75pt;visibility:visible;mso-wrap-style:square">
+          <v:shape id="_x0000_i1026" type="#_x0000_t75" style="width:482.15pt;height:375.85pt;visibility:visible;mso-wrap-style:square">
             <v:imagedata r:id="rId17" o:title=""/>
           </v:shape>
         </w:pict>
@@ -8869,7 +8874,7 @@
           <w:lang w:val="fr-FR"/>
         </w:rPr>
         <w:pict w14:anchorId="3095ED32">
-          <v:shape id="_x0000_i1027" type="#_x0000_t75" style="width:327pt;height:141.75pt;visibility:visible;mso-wrap-style:square">
+          <v:shape id="_x0000_i1027" type="#_x0000_t75" style="width:327pt;height:141.85pt;visibility:visible;mso-wrap-style:square">
             <v:imagedata r:id="rId18" o:title=""/>
           </v:shape>
         </w:pict>
@@ -8922,7 +8927,23 @@
           <w:szCs w:val="22"/>
           <w:lang w:val="fr-FR"/>
         </w:rPr>
-        <w:t>, faisons une copie de la requête</w:t>
+        <w:t xml:space="preserve">, faisons une copie </w:t>
+      </w:r>
+      <w:r>
+        <w:rPr>
+          <w:rFonts w:ascii="Times New Roman" w:hAnsi="Times New Roman" w:cs="Times New Roman"/>
+          <w:szCs w:val="22"/>
+          <w:lang w:val="fr-FR"/>
+        </w:rPr>
+        <w:t xml:space="preserve">entière </w:t>
+      </w:r>
+      <w:r>
+        <w:rPr>
+          <w:rFonts w:ascii="Times New Roman" w:hAnsi="Times New Roman" w:cs="Times New Roman"/>
+          <w:szCs w:val="22"/>
+          <w:lang w:val="fr-FR"/>
+        </w:rPr>
+        <w:t>de la requête</w:t>
       </w:r>
       <w:r>
         <w:rPr>
@@ -8944,7 +8965,7 @@
         </w:rPr>
       </w:pPr>
       <w:bookmarkStart w:id="27" w:name="base_de_données"/>
-      <w:bookmarkStart w:id="28" w:name="_Toc70583177"/>
+      <w:bookmarkStart w:id="28" w:name="_Toc70776744"/>
       <w:r>
         <w:rPr>
           <w:rFonts w:ascii="Times New Roman" w:hAnsi="Times New Roman" w:cs="Times New Roman"/>
@@ -9128,7 +9149,7 @@
           <w:lang w:val="fr-FR"/>
         </w:rPr>
         <w:pict w14:anchorId="3D84C156">
-          <v:shape id="_x0000_i1028" type="#_x0000_t75" style="width:372pt;height:290.25pt;visibility:visible;mso-wrap-style:square">
+          <v:shape id="_x0000_i1028" type="#_x0000_t75" style="width:372pt;height:290.15pt;visibility:visible;mso-wrap-style:square">
             <v:imagedata r:id="rId20" o:title=""/>
           </v:shape>
         </w:pict>
@@ -9242,7 +9263,7 @@
           <w:lang w:val="fr-FR"/>
         </w:rPr>
         <w:pict w14:anchorId="5EEB04D6">
-          <v:shape id="_x0000_i1029" type="#_x0000_t75" style="width:481.5pt;height:170.25pt;visibility:visible;mso-wrap-style:square">
+          <v:shape id="_x0000_i1029" type="#_x0000_t75" style="width:481.3pt;height:170.15pt;visibility:visible;mso-wrap-style:square">
             <v:imagedata r:id="rId21" o:title=""/>
           </v:shape>
         </w:pict>
@@ -9287,7 +9308,33 @@
           <w:szCs w:val="22"/>
           <w:lang w:val="fr-FR"/>
         </w:rPr>
-        <w:t xml:space="preserve">, sélectionnons </w:t>
+        <w:t>.</w:t>
+      </w:r>
+    </w:p>
+    <w:p>
+      <w:pPr>
+        <w:pStyle w:val="Corpsdetexte"/>
+        <w:rPr>
+          <w:rFonts w:ascii="Times New Roman" w:hAnsi="Times New Roman" w:cs="Times New Roman"/>
+          <w:szCs w:val="22"/>
+          <w:lang w:val="fr-FR"/>
+        </w:rPr>
+      </w:pPr>
+      <w:r>
+        <w:rPr>
+          <w:rFonts w:ascii="Times New Roman" w:hAnsi="Times New Roman" w:cs="Times New Roman"/>
+          <w:szCs w:val="22"/>
+          <w:lang w:val="fr-FR"/>
+        </w:rPr>
+        <w:t>S</w:t>
+      </w:r>
+      <w:r>
+        <w:rPr>
+          <w:rFonts w:ascii="Times New Roman" w:hAnsi="Times New Roman" w:cs="Times New Roman"/>
+          <w:szCs w:val="22"/>
+          <w:lang w:val="fr-FR"/>
+        </w:rPr>
+        <w:t xml:space="preserve">électionnons </w:t>
       </w:r>
       <w:r>
         <w:rPr>
@@ -9322,7 +9369,31 @@
           <w:szCs w:val="22"/>
           <w:lang w:val="fr-FR"/>
         </w:rPr>
-        <w:t>Nous avons toutes les tables et notre structure dans la base de données.</w:t>
+        <w:t>La structure est terminée, n</w:t>
+      </w:r>
+      <w:r>
+        <w:rPr>
+          <w:rFonts w:ascii="Times New Roman" w:hAnsi="Times New Roman" w:cs="Times New Roman"/>
+          <w:szCs w:val="22"/>
+          <w:lang w:val="fr-FR"/>
+        </w:rPr>
+        <w:t xml:space="preserve">ous avons toutes les tables </w:t>
+      </w:r>
+      <w:r>
+        <w:rPr>
+          <w:rFonts w:ascii="Times New Roman" w:hAnsi="Times New Roman" w:cs="Times New Roman"/>
+          <w:szCs w:val="22"/>
+          <w:lang w:val="fr-FR"/>
+        </w:rPr>
+        <w:t>composant</w:t>
+      </w:r>
+      <w:r>
+        <w:rPr>
+          <w:rFonts w:ascii="Times New Roman" w:hAnsi="Times New Roman" w:cs="Times New Roman"/>
+          <w:szCs w:val="22"/>
+          <w:lang w:val="fr-FR"/>
+        </w:rPr>
+        <w:t xml:space="preserve"> la base de données.</w:t>
       </w:r>
     </w:p>
     <w:p>
@@ -9343,7 +9414,7 @@
           <w:lang w:val="fr-FR"/>
         </w:rPr>
         <w:pict w14:anchorId="7E6DDBEC">
-          <v:shape id="_x0000_i1030" type="#_x0000_t75" style="width:189pt;height:347.25pt;visibility:visible;mso-wrap-style:square">
+          <v:shape id="_x0000_i1030" type="#_x0000_t75" style="width:189pt;height:347.15pt;visibility:visible;mso-wrap-style:square">
             <v:imagedata r:id="rId22" o:title=""/>
           </v:shape>
         </w:pict>
@@ -9523,7 +9594,7 @@
           <w:lang w:val="fr-FR"/>
         </w:rPr>
         <w:pict w14:anchorId="65C1DC19">
-          <v:shape id="_x0000_i1031" type="#_x0000_t75" style="width:482.25pt;height:247.5pt;visibility:visible;mso-wrap-style:square">
+          <v:shape id="_x0000_i1031" type="#_x0000_t75" style="width:482.55pt;height:247.3pt;visibility:visible;mso-wrap-style:square">
             <v:imagedata r:id="rId24" o:title=""/>
           </v:shape>
         </w:pict>
@@ -9539,7 +9610,7 @@
           <w:lang w:val="fr-FR"/>
         </w:rPr>
       </w:pPr>
-      <w:bookmarkStart w:id="29" w:name="_Toc70583178"/>
+      <w:bookmarkStart w:id="29" w:name="_Toc70776745"/>
       <w:r>
         <w:rPr>
           <w:rFonts w:ascii="Times New Roman" w:hAnsi="Times New Roman" w:cs="Times New Roman"/>
@@ -9683,7 +9754,7 @@
           <w:lang w:val="fr-FR"/>
         </w:rPr>
       </w:pPr>
-      <w:bookmarkStart w:id="30" w:name="_Toc70583179"/>
+      <w:bookmarkStart w:id="30" w:name="_Toc70776746"/>
       <w:r>
         <w:rPr>
           <w:rFonts w:ascii="Times New Roman" w:hAnsi="Times New Roman" w:cs="Times New Roman"/>
@@ -9830,7 +9901,7 @@
           <w:lang w:val="fr-FR"/>
         </w:rPr>
       </w:pPr>
-      <w:bookmarkStart w:id="31" w:name="_Toc70583180"/>
+      <w:bookmarkStart w:id="31" w:name="_Toc70776747"/>
       <w:r>
         <w:rPr>
           <w:rFonts w:ascii="Times New Roman" w:hAnsi="Times New Roman" w:cs="Times New Roman"/>
@@ -9927,7 +9998,7 @@
           <w:lang w:val="fr-FR"/>
         </w:rPr>
       </w:pPr>
-      <w:bookmarkStart w:id="32" w:name="_Toc70583181"/>
+      <w:bookmarkStart w:id="32" w:name="_Toc70776748"/>
       <w:r>
         <w:rPr>
           <w:rFonts w:ascii="Times New Roman" w:hAnsi="Times New Roman" w:cs="Times New Roman"/>
@@ -10003,7 +10074,7 @@
           <w:lang w:val="fr-FR"/>
         </w:rPr>
       </w:pPr>
-      <w:bookmarkStart w:id="33" w:name="_Toc70583182"/>
+      <w:bookmarkStart w:id="33" w:name="_Toc70776749"/>
       <w:r>
         <w:rPr>
           <w:rFonts w:ascii="Times New Roman" w:hAnsi="Times New Roman" w:cs="Times New Roman"/>
@@ -10201,7 +10272,7 @@
         </w:rPr>
       </w:pPr>
       <w:bookmarkStart w:id="34" w:name="ressources"/>
-      <w:bookmarkStart w:id="35" w:name="_Toc70583183"/>
+      <w:bookmarkStart w:id="35" w:name="_Toc70776750"/>
       <w:r>
         <w:rPr>
           <w:rFonts w:ascii="Times New Roman" w:hAnsi="Times New Roman" w:cs="Times New Roman"/>
@@ -10302,7 +10373,7 @@
           <w:lang w:val="fr-FR"/>
         </w:rPr>
         <w:pict w14:anchorId="0C08F16F">
-          <v:shape id="_x0000_i1032" type="#_x0000_t75" style="width:427.5pt;height:141pt;visibility:visible;mso-wrap-style:square">
+          <v:shape id="_x0000_i1032" type="#_x0000_t75" style="width:427.7pt;height:141pt;visibility:visible;mso-wrap-style:square">
             <v:imagedata r:id="rId25" o:title=""/>
           </v:shape>
         </w:pict>
@@ -10546,7 +10617,7 @@
           <w:lang w:val="fr-FR"/>
         </w:rPr>
         <w:pict w14:anchorId="364D5526">
-          <v:shape id="_x0000_i1033" type="#_x0000_t75" style="width:288.75pt;height:244.5pt;visibility:visible;mso-wrap-style:square">
+          <v:shape id="_x0000_i1033" type="#_x0000_t75" style="width:288.85pt;height:244.7pt;visibility:visible;mso-wrap-style:square">
             <v:imagedata r:id="rId26" o:title=""/>
           </v:shape>
         </w:pict>
@@ -10574,7 +10645,7 @@
           <w:lang w:val="fr-FR"/>
         </w:rPr>
       </w:pPr>
-      <w:bookmarkStart w:id="36" w:name="_Toc70583184"/>
+      <w:bookmarkStart w:id="36" w:name="_Toc70776751"/>
       <w:r>
         <w:rPr>
           <w:rFonts w:ascii="Times New Roman" w:hAnsi="Times New Roman" w:cs="Times New Roman"/>
@@ -10778,7 +10849,7 @@
           <w:lang w:val="fr-FR"/>
         </w:rPr>
       </w:pPr>
-      <w:bookmarkStart w:id="37" w:name="_Toc70583185"/>
+      <w:bookmarkStart w:id="37" w:name="_Toc70776752"/>
       <w:r>
         <w:rPr>
           <w:rFonts w:ascii="Times New Roman" w:hAnsi="Times New Roman" w:cs="Times New Roman"/>
@@ -10799,7 +10870,7 @@
           <w:lang w:val="fr-FR"/>
         </w:rPr>
       </w:pPr>
-      <w:bookmarkStart w:id="38" w:name="_Toc70583186"/>
+      <w:bookmarkStart w:id="38" w:name="_Toc70776753"/>
       <w:r>
         <w:rPr>
           <w:rFonts w:ascii="Times New Roman" w:hAnsi="Times New Roman" w:cs="Times New Roman"/>
@@ -10927,7 +10998,7 @@
           <w:lang w:val="fr-FR"/>
         </w:rPr>
       </w:pPr>
-      <w:bookmarkStart w:id="39" w:name="_Toc70583187"/>
+      <w:bookmarkStart w:id="39" w:name="_Toc70776754"/>
       <w:r>
         <w:rPr>
           <w:rFonts w:ascii="Times New Roman" w:hAnsi="Times New Roman" w:cs="Times New Roman"/>
@@ -11064,7 +11135,7 @@
           <w:lang w:val="fr-FR"/>
         </w:rPr>
       </w:pPr>
-      <w:bookmarkStart w:id="40" w:name="_Toc70583188"/>
+      <w:bookmarkStart w:id="40" w:name="_Toc70776755"/>
       <w:r>
         <w:rPr>
           <w:rFonts w:ascii="Times New Roman" w:hAnsi="Times New Roman" w:cs="Times New Roman"/>
@@ -11104,7 +11175,7 @@
           <w:lang w:val="fr-FR"/>
         </w:rPr>
       </w:pPr>
-      <w:bookmarkStart w:id="41" w:name="_Toc70583189"/>
+      <w:bookmarkStart w:id="41" w:name="_Toc70776756"/>
       <w:r>
         <w:rPr>
           <w:rFonts w:ascii="Times New Roman" w:hAnsi="Times New Roman" w:cs="Times New Roman"/>
@@ -11202,9 +11273,8 @@
           <w:szCs w:val="22"/>
           <w:lang w:val="fr-FR"/>
         </w:rPr>
-        <w:lastRenderedPageBreak/>
         <w:pict w14:anchorId="6A9377F4">
-          <v:shape id="_x0000_i1034" type="#_x0000_t75" style="width:336.75pt;height:427.5pt;visibility:visible;mso-wrap-style:square">
+          <v:shape id="_x0000_i1034" type="#_x0000_t75" style="width:285.85pt;height:362.55pt;visibility:visible;mso-wrap-style:square">
             <v:imagedata r:id="rId28" o:title=""/>
           </v:shape>
         </w:pict>
@@ -11220,7 +11290,7 @@
           <w:lang w:val="fr-FR"/>
         </w:rPr>
       </w:pPr>
-      <w:bookmarkStart w:id="42" w:name="_Toc70583190"/>
+      <w:bookmarkStart w:id="42" w:name="_Toc70776757"/>
       <w:r>
         <w:rPr>
           <w:rFonts w:ascii="Times New Roman" w:hAnsi="Times New Roman" w:cs="Times New Roman"/>
@@ -11228,6 +11298,7 @@
           <w:szCs w:val="22"/>
           <w:lang w:val="fr-FR"/>
         </w:rPr>
+        <w:lastRenderedPageBreak/>
         <w:t>Envoi des mails</w:t>
       </w:r>
       <w:bookmarkEnd w:id="42"/>
@@ -11281,7 +11352,7 @@
           <w:lang w:val="fr-FR"/>
         </w:rPr>
       </w:pPr>
-      <w:bookmarkStart w:id="43" w:name="_Toc70583191"/>
+      <w:bookmarkStart w:id="43" w:name="_Toc70776758"/>
       <w:r>
         <w:rPr>
           <w:rFonts w:ascii="Times New Roman" w:hAnsi="Times New Roman" w:cs="Times New Roman"/>
@@ -11419,7 +11490,7 @@
           <w:lang w:val="fr-FR"/>
         </w:rPr>
       </w:pPr>
-      <w:bookmarkStart w:id="44" w:name="_Toc70583192"/>
+      <w:bookmarkStart w:id="44" w:name="_Toc70776759"/>
       <w:r>
         <w:rPr>
           <w:rFonts w:ascii="Times New Roman" w:hAnsi="Times New Roman" w:cs="Times New Roman"/>
@@ -11427,7 +11498,6 @@
           <w:szCs w:val="22"/>
           <w:lang w:val="fr-FR"/>
         </w:rPr>
-        <w:lastRenderedPageBreak/>
         <w:t>Vérifications</w:t>
       </w:r>
       <w:bookmarkEnd w:id="44"/>
@@ -11608,7 +11678,7 @@
           <w:lang w:val="fr-FR"/>
         </w:rPr>
       </w:pPr>
-      <w:bookmarkStart w:id="45" w:name="_Toc70583193"/>
+      <w:bookmarkStart w:id="45" w:name="_Toc70776760"/>
       <w:r>
         <w:rPr>
           <w:rFonts w:ascii="Times New Roman" w:hAnsi="Times New Roman" w:cs="Times New Roman"/>
@@ -11630,7 +11700,7 @@
           <w:lang w:val="fr-FR"/>
         </w:rPr>
       </w:pPr>
-      <w:bookmarkStart w:id="46" w:name="_Toc70583194"/>
+      <w:bookmarkStart w:id="46" w:name="_Toc70776761"/>
       <w:r>
         <w:rPr>
           <w:rFonts w:ascii="Times New Roman" w:hAnsi="Times New Roman" w:cs="Times New Roman"/>
@@ -11702,7 +11772,7 @@
           <w:lang w:val="fr-FR"/>
         </w:rPr>
       </w:pPr>
-      <w:bookmarkStart w:id="47" w:name="_Toc70583195"/>
+      <w:bookmarkStart w:id="47" w:name="_Toc70776762"/>
       <w:r>
         <w:rPr>
           <w:rFonts w:ascii="Times New Roman" w:hAnsi="Times New Roman" w:cs="Times New Roman"/>
@@ -11903,7 +11973,7 @@
           <w:lang w:val="fr-FR"/>
         </w:rPr>
         <w:pict w14:anchorId="59291372">
-          <v:shape id="_x0000_i1035" type="#_x0000_t75" style="width:423.75pt;height:390pt;visibility:visible;mso-wrap-style:square">
+          <v:shape id="_x0000_i1035" type="#_x0000_t75" style="width:423.85pt;height:389.55pt;visibility:visible;mso-wrap-style:square">
             <v:imagedata r:id="rId30" o:title=""/>
           </v:shape>
         </w:pict>
@@ -11997,7 +12067,7 @@
           <w:lang w:val="fr-FR"/>
         </w:rPr>
         <w:pict w14:anchorId="5E9A1423">
-          <v:shape id="_x0000_i1036" type="#_x0000_t75" style="width:482.25pt;height:185.25pt;visibility:visible;mso-wrap-style:square">
+          <v:shape id="_x0000_i1036" type="#_x0000_t75" style="width:482.15pt;height:185.55pt;visibility:visible;mso-wrap-style:square">
             <v:imagedata r:id="rId31" o:title=""/>
           </v:shape>
         </w:pict>
@@ -12012,7 +12082,7 @@
           <w:lang w:val="fr-FR"/>
         </w:rPr>
       </w:pPr>
-      <w:bookmarkStart w:id="48" w:name="_Toc70583196"/>
+      <w:bookmarkStart w:id="48" w:name="_Toc70776763"/>
       <w:r>
         <w:rPr>
           <w:rFonts w:ascii="Times New Roman" w:hAnsi="Times New Roman" w:cs="Times New Roman"/>
@@ -12107,7 +12177,7 @@
           <w:lang w:val="fr-FR"/>
         </w:rPr>
       </w:pPr>
-      <w:bookmarkStart w:id="49" w:name="_Toc70583197"/>
+      <w:bookmarkStart w:id="49" w:name="_Toc70776764"/>
       <w:r>
         <w:rPr>
           <w:rFonts w:ascii="Times New Roman" w:hAnsi="Times New Roman" w:cs="Times New Roman"/>
@@ -12129,7 +12199,7 @@
           <w:lang w:val="fr-FR"/>
         </w:rPr>
       </w:pPr>
-      <w:bookmarkStart w:id="50" w:name="_Toc70583198"/>
+      <w:bookmarkStart w:id="50" w:name="_Toc70776765"/>
       <w:r>
         <w:rPr>
           <w:rFonts w:ascii="Times New Roman" w:hAnsi="Times New Roman" w:cs="Times New Roman"/>
@@ -12358,7 +12428,7 @@
           <w:lang w:val="fr-FR"/>
         </w:rPr>
       </w:pPr>
-      <w:bookmarkStart w:id="51" w:name="_Toc70583199"/>
+      <w:bookmarkStart w:id="51" w:name="_Toc70776766"/>
       <w:r>
         <w:rPr>
           <w:rFonts w:ascii="Times New Roman" w:hAnsi="Times New Roman" w:cs="Times New Roman"/>
@@ -12448,6 +12518,14 @@
           <w:szCs w:val="22"/>
           <w:lang w:val="fr-FR"/>
         </w:rPr>
+        <w:t>, pour que le mail envoyé le soit aussi</w:t>
+      </w:r>
+      <w:r>
+        <w:rPr>
+          <w:rFonts w:ascii="Times New Roman" w:hAnsi="Times New Roman" w:cs="Times New Roman"/>
+          <w:szCs w:val="22"/>
+          <w:lang w:val="fr-FR"/>
+        </w:rPr>
         <w:t>.</w:t>
       </w:r>
     </w:p>
@@ -12460,7 +12538,7 @@
           <w:lang w:val="fr-FR"/>
         </w:rPr>
       </w:pPr>
-      <w:bookmarkStart w:id="52" w:name="_Toc70583200"/>
+      <w:bookmarkStart w:id="52" w:name="_Toc70776767"/>
       <w:r>
         <w:rPr>
           <w:rFonts w:ascii="Times New Roman" w:hAnsi="Times New Roman" w:cs="Times New Roman"/>
@@ -12507,7 +12585,7 @@
           <w:lang w:val="fr-FR"/>
         </w:rPr>
       </w:pPr>
-      <w:bookmarkStart w:id="53" w:name="_Toc70583201"/>
+      <w:bookmarkStart w:id="53" w:name="_Toc70776768"/>
       <w:r>
         <w:rPr>
           <w:rFonts w:ascii="Times New Roman" w:hAnsi="Times New Roman" w:cs="Times New Roman"/>
@@ -12529,7 +12607,7 @@
           <w:lang w:val="fr-FR"/>
         </w:rPr>
       </w:pPr>
-      <w:bookmarkStart w:id="54" w:name="_Toc70583202"/>
+      <w:bookmarkStart w:id="54" w:name="_Toc70776769"/>
       <w:r>
         <w:rPr>
           <w:rFonts w:ascii="Times New Roman" w:hAnsi="Times New Roman" w:cs="Times New Roman"/>
@@ -12726,7 +12804,7 @@
           <w:lang w:val="fr-FR"/>
         </w:rPr>
       </w:pPr>
-      <w:bookmarkStart w:id="55" w:name="_Toc70583203"/>
+      <w:bookmarkStart w:id="55" w:name="_Toc70776770"/>
       <w:r>
         <w:rPr>
           <w:rFonts w:ascii="Times New Roman" w:hAnsi="Times New Roman" w:cs="Times New Roman"/>
@@ -12749,7 +12827,7 @@
         </w:rPr>
       </w:pPr>
       <w:bookmarkStart w:id="56" w:name="git"/>
-      <w:bookmarkStart w:id="57" w:name="_Toc70583204"/>
+      <w:bookmarkStart w:id="57" w:name="_Toc70776771"/>
       <w:r>
         <w:rPr>
           <w:rFonts w:ascii="Times New Roman" w:hAnsi="Times New Roman" w:cs="Times New Roman"/>
@@ -12851,7 +12929,7 @@
           <w:lang w:val="fr-FR"/>
         </w:rPr>
       </w:pPr>
-      <w:bookmarkStart w:id="58" w:name="_Toc70583205"/>
+      <w:bookmarkStart w:id="58" w:name="_Toc70776772"/>
       <w:r>
         <w:rPr>
           <w:rFonts w:ascii="Times New Roman" w:hAnsi="Times New Roman" w:cs="Times New Roman"/>
@@ -12983,7 +13061,7 @@
           <w:lang w:val="fr-FR"/>
         </w:rPr>
         <w:pict w14:anchorId="35FFBFE4">
-          <v:shape id="_x0000_i1037" type="#_x0000_t75" style="width:373.5pt;height:308.25pt;visibility:visible;mso-wrap-style:square">
+          <v:shape id="_x0000_i1037" type="#_x0000_t75" style="width:373.7pt;height:308.15pt;visibility:visible;mso-wrap-style:square">
             <v:imagedata r:id="rId33" o:title=""/>
           </v:shape>
         </w:pict>
@@ -13155,7 +13233,7 @@
           <w:lang w:val="fr-FR"/>
         </w:rPr>
         <w:pict w14:anchorId="66F7F7B7">
-          <v:shape id="_x0000_i1038" type="#_x0000_t75" style="width:421.5pt;height:241.5pt;visibility:visible;mso-wrap-style:square">
+          <v:shape id="_x0000_i1038" type="#_x0000_t75" style="width:421.3pt;height:241.3pt;visibility:visible;mso-wrap-style:square">
             <v:imagedata r:id="rId34" o:title=""/>
           </v:shape>
         </w:pict>
@@ -13214,7 +13292,7 @@
           <w:lang w:val="fr-FR"/>
         </w:rPr>
         <w:pict w14:anchorId="1E29854D">
-          <v:shape id="_x0000_i1039" type="#_x0000_t75" style="width:270.75pt;height:249pt;visibility:visible;mso-wrap-style:square">
+          <v:shape id="_x0000_i1039" type="#_x0000_t75" style="width:270.45pt;height:248.55pt;visibility:visible;mso-wrap-style:square">
             <v:imagedata r:id="rId35" o:title=""/>
           </v:shape>
         </w:pict>
@@ -13263,7 +13341,7 @@
           <w:lang w:val="fr-FR"/>
         </w:rPr>
       </w:pPr>
-      <w:bookmarkStart w:id="59" w:name="_Toc70583206"/>
+      <w:bookmarkStart w:id="59" w:name="_Toc70776773"/>
       <w:r>
         <w:rPr>
           <w:rFonts w:ascii="Times New Roman" w:hAnsi="Times New Roman" w:cs="Times New Roman"/>
@@ -15237,7 +15315,7 @@
                 <v:path o:extrusionok="f" gradientshapeok="t" o:connecttype="rect"/>
                 <o:lock v:ext="edit" aspectratio="t"/>
               </v:shapetype>
-              <v:shape id="_x0000_i1040" type="#_x0000_t75" style="width:67.5pt;height:41.25pt;visibility:visible">
+              <v:shape id="_x0000_i1040" type="#_x0000_t75" style="width:67.7pt;height:41.15pt;visibility:visible">
                 <v:imagedata r:id="rId1" o:title=""/>
               </v:shape>
             </w:pict>

</xml_diff>